<commit_message>
Updated BaseGrid Class Design Document. Added a prototype class to showcase use of BaseGridActor. Fixed some code warnings.
</commit_message>
<xml_diff>
--- a/Documentation/Module Designs/Base Grid Classes.docx
+++ b/Documentation/Module Designs/Base Grid Classes.docx
@@ -841,7 +841,27 @@
           <w:sz w:val="28"/>
           <w:szCs w:val="22"/>
         </w:rPr>
-        <w:t>Modified Introduction, Design goals and the system overview. Also this design document will now incorporate all the base grid classes.</w:t>
+        <w:t xml:space="preserve">Modified Introduction, Design goals and the system overview. </w:t>
+      </w:r>
+      <w:proofErr w:type="gramStart"/>
+      <w:r>
+        <w:rPr>
+          <w:rFonts w:asciiTheme="minorHAnsi" w:hAnsiTheme="minorHAnsi" w:cstheme="minorHAnsi"/>
+          <w:bCs/>
+          <w:sz w:val="28"/>
+          <w:szCs w:val="22"/>
+        </w:rPr>
+        <w:t>Also</w:t>
+      </w:r>
+      <w:proofErr w:type="gramEnd"/>
+      <w:r>
+        <w:rPr>
+          <w:rFonts w:asciiTheme="minorHAnsi" w:hAnsiTheme="minorHAnsi" w:cstheme="minorHAnsi"/>
+          <w:bCs/>
+          <w:sz w:val="28"/>
+          <w:szCs w:val="22"/>
+        </w:rPr>
+        <w:t xml:space="preserve"> this design document will now incorporate all the base grid classes.</w:t>
       </w:r>
     </w:p>
     <w:p>
@@ -850,7 +870,9 @@
         <w:jc w:val="left"/>
         <w:rPr>
           <w:rFonts w:asciiTheme="minorHAnsi" w:hAnsiTheme="minorHAnsi" w:cstheme="minorHAnsi"/>
-          <w:b/>
+          <w:bCs/>
+          <w:sz w:val="28"/>
+          <w:szCs w:val="22"/>
         </w:rPr>
       </w:pPr>
     </w:p>
@@ -860,7 +882,9 @@
         <w:jc w:val="left"/>
         <w:rPr>
           <w:rFonts w:asciiTheme="minorHAnsi" w:hAnsiTheme="minorHAnsi" w:cstheme="minorHAnsi"/>
-          <w:b/>
+          <w:bCs/>
+          <w:sz w:val="28"/>
+          <w:szCs w:val="22"/>
         </w:rPr>
       </w:pPr>
     </w:p>
@@ -870,9 +894,38 @@
         <w:jc w:val="left"/>
         <w:rPr>
           <w:rFonts w:asciiTheme="minorHAnsi" w:hAnsiTheme="minorHAnsi" w:cstheme="minorHAnsi"/>
-          <w:b/>
-        </w:rPr>
-      </w:pPr>
+          <w:bCs/>
+          <w:sz w:val="28"/>
+          <w:szCs w:val="22"/>
+        </w:rPr>
+      </w:pPr>
+      <w:r>
+        <w:rPr>
+          <w:rFonts w:asciiTheme="minorHAnsi" w:hAnsiTheme="minorHAnsi" w:cstheme="minorHAnsi"/>
+          <w:b/>
+          <w:sz w:val="28"/>
+          <w:szCs w:val="22"/>
+        </w:rPr>
+        <w:t>Version</w:t>
+      </w:r>
+      <w:r>
+        <w:rPr>
+          <w:rFonts w:asciiTheme="minorHAnsi" w:hAnsiTheme="minorHAnsi" w:cstheme="minorHAnsi"/>
+          <w:bCs/>
+          <w:sz w:val="28"/>
+          <w:szCs w:val="22"/>
+        </w:rPr>
+        <w:t xml:space="preserve"> – 0.</w:t>
+      </w:r>
+      <w:r>
+        <w:rPr>
+          <w:rFonts w:asciiTheme="minorHAnsi" w:hAnsiTheme="minorHAnsi" w:cstheme="minorHAnsi"/>
+          <w:bCs/>
+          <w:sz w:val="28"/>
+          <w:szCs w:val="22"/>
+        </w:rPr>
+        <w:t>7</w:t>
+      </w:r>
     </w:p>
     <w:p>
       <w:pPr>
@@ -880,9 +933,29 @@
         <w:jc w:val="left"/>
         <w:rPr>
           <w:rFonts w:asciiTheme="minorHAnsi" w:hAnsiTheme="minorHAnsi" w:cstheme="minorHAnsi"/>
-          <w:b/>
-        </w:rPr>
-      </w:pPr>
+          <w:bCs/>
+          <w:sz w:val="28"/>
+          <w:szCs w:val="22"/>
+        </w:rPr>
+      </w:pPr>
+      <w:r>
+        <w:rPr>
+          <w:rFonts w:asciiTheme="minorHAnsi" w:hAnsiTheme="minorHAnsi" w:cstheme="minorHAnsi"/>
+          <w:b/>
+          <w:sz w:val="28"/>
+          <w:szCs w:val="22"/>
+        </w:rPr>
+        <w:t>Modifier</w:t>
+      </w:r>
+      <w:r>
+        <w:rPr>
+          <w:rFonts w:asciiTheme="minorHAnsi" w:hAnsiTheme="minorHAnsi" w:cstheme="minorHAnsi"/>
+          <w:bCs/>
+          <w:sz w:val="28"/>
+          <w:szCs w:val="22"/>
+        </w:rPr>
+        <w:t xml:space="preserve"> – Yash Chamria</w:t>
+      </w:r>
     </w:p>
     <w:p>
       <w:pPr>
@@ -890,9 +963,48 @@
         <w:jc w:val="left"/>
         <w:rPr>
           <w:rFonts w:asciiTheme="minorHAnsi" w:hAnsiTheme="minorHAnsi" w:cstheme="minorHAnsi"/>
-          <w:b/>
-        </w:rPr>
-      </w:pPr>
+          <w:bCs/>
+          <w:sz w:val="28"/>
+          <w:szCs w:val="22"/>
+        </w:rPr>
+      </w:pPr>
+      <w:r>
+        <w:rPr>
+          <w:rFonts w:asciiTheme="minorHAnsi" w:hAnsiTheme="minorHAnsi" w:cstheme="minorHAnsi"/>
+          <w:b/>
+          <w:sz w:val="28"/>
+          <w:szCs w:val="22"/>
+        </w:rPr>
+        <w:t>Date</w:t>
+      </w:r>
+      <w:r>
+        <w:rPr>
+          <w:rFonts w:asciiTheme="minorHAnsi" w:hAnsiTheme="minorHAnsi" w:cstheme="minorHAnsi"/>
+          <w:bCs/>
+          <w:sz w:val="28"/>
+          <w:szCs w:val="22"/>
+        </w:rPr>
+        <w:t xml:space="preserve"> – 16</w:t>
+      </w:r>
+      <w:r>
+        <w:rPr>
+          <w:rFonts w:asciiTheme="minorHAnsi" w:hAnsiTheme="minorHAnsi" w:cstheme="minorHAnsi"/>
+          <w:bCs/>
+          <w:sz w:val="28"/>
+          <w:szCs w:val="22"/>
+          <w:vertAlign w:val="superscript"/>
+        </w:rPr>
+        <w:t>th</w:t>
+      </w:r>
+      <w:r>
+        <w:rPr>
+          <w:rFonts w:asciiTheme="minorHAnsi" w:hAnsiTheme="minorHAnsi" w:cstheme="minorHAnsi"/>
+          <w:bCs/>
+          <w:sz w:val="28"/>
+          <w:szCs w:val="22"/>
+        </w:rPr>
+        <w:t xml:space="preserve"> March, 2021</w:t>
+      </w:r>
     </w:p>
     <w:p>
       <w:pPr>
@@ -900,9 +1012,58 @@
         <w:jc w:val="left"/>
         <w:rPr>
           <w:rFonts w:asciiTheme="minorHAnsi" w:hAnsiTheme="minorHAnsi" w:cstheme="minorHAnsi"/>
-          <w:b/>
-        </w:rPr>
-      </w:pPr>
+          <w:bCs/>
+          <w:sz w:val="28"/>
+          <w:szCs w:val="22"/>
+        </w:rPr>
+      </w:pPr>
+      <w:r>
+        <w:rPr>
+          <w:rFonts w:asciiTheme="minorHAnsi" w:hAnsiTheme="minorHAnsi" w:cstheme="minorHAnsi"/>
+          <w:b/>
+          <w:sz w:val="28"/>
+          <w:szCs w:val="22"/>
+        </w:rPr>
+        <w:t>Description</w:t>
+      </w:r>
+      <w:r>
+        <w:rPr>
+          <w:rFonts w:asciiTheme="minorHAnsi" w:hAnsiTheme="minorHAnsi" w:cstheme="minorHAnsi"/>
+          <w:bCs/>
+          <w:sz w:val="28"/>
+          <w:szCs w:val="22"/>
+        </w:rPr>
+        <w:t xml:space="preserve"> – </w:t>
+      </w:r>
+      <w:r>
+        <w:rPr>
+          <w:rFonts w:asciiTheme="minorHAnsi" w:hAnsiTheme="minorHAnsi" w:cstheme="minorHAnsi"/>
+          <w:bCs/>
+          <w:sz w:val="28"/>
+          <w:szCs w:val="22"/>
+        </w:rPr>
+        <w:t xml:space="preserve">Added High level and </w:t>
+      </w:r>
+      <w:proofErr w:type="spellStart"/>
+      <w:r>
+        <w:rPr>
+          <w:rFonts w:asciiTheme="minorHAnsi" w:hAnsiTheme="minorHAnsi" w:cstheme="minorHAnsi"/>
+          <w:bCs/>
+          <w:sz w:val="28"/>
+          <w:szCs w:val="22"/>
+        </w:rPr>
+        <w:t>Mid level</w:t>
+      </w:r>
+      <w:proofErr w:type="spellEnd"/>
+      <w:r>
+        <w:rPr>
+          <w:rFonts w:asciiTheme="minorHAnsi" w:hAnsiTheme="minorHAnsi" w:cstheme="minorHAnsi"/>
+          <w:bCs/>
+          <w:sz w:val="28"/>
+          <w:szCs w:val="22"/>
+        </w:rPr>
+        <w:t xml:space="preserve"> Architecture. Also updated the Use Case View</w:t>
+      </w:r>
     </w:p>
     <w:p>
       <w:pPr>
@@ -1073,41 +1234,12 @@
           <w:b/>
         </w:rPr>
       </w:pPr>
-    </w:p>
-    <w:p>
-      <w:pPr>
-        <w:pStyle w:val="Title"/>
-        <w:jc w:val="left"/>
+      <w:r>
         <w:rPr>
           <w:rFonts w:asciiTheme="minorHAnsi" w:hAnsiTheme="minorHAnsi" w:cstheme="minorHAnsi"/>
           <w:b/>
         </w:rPr>
-      </w:pPr>
-    </w:p>
-    <w:p>
-      <w:pPr>
-        <w:pStyle w:val="Title"/>
-        <w:jc w:val="left"/>
-        <w:rPr>
-          <w:rFonts w:asciiTheme="minorHAnsi" w:hAnsiTheme="minorHAnsi" w:cstheme="minorHAnsi"/>
-          <w:b/>
-        </w:rPr>
-      </w:pPr>
-    </w:p>
-    <w:p>
-      <w:pPr>
-        <w:pStyle w:val="Title"/>
-        <w:jc w:val="left"/>
-        <w:rPr>
-          <w:rFonts w:asciiTheme="minorHAnsi" w:hAnsiTheme="minorHAnsi" w:cstheme="minorHAnsi"/>
-          <w:b/>
-        </w:rPr>
-      </w:pPr>
-      <w:r>
-        <w:rPr>
-          <w:rFonts w:asciiTheme="minorHAnsi" w:hAnsiTheme="minorHAnsi" w:cstheme="minorHAnsi"/>
-          <w:b/>
-        </w:rPr>
+        <w:lastRenderedPageBreak/>
         <w:t>Table of Contents</w:t>
       </w:r>
     </w:p>
@@ -1851,7 +1983,17 @@
           <w:sz w:val="28"/>
           <w:szCs w:val="28"/>
         </w:rPr>
-        <w:t>B. Mid-Level Design of TileMap System</w:t>
+        <w:t xml:space="preserve">B. Mid-Level Design of </w:t>
+      </w:r>
+      <w:r>
+        <w:rPr>
+          <w:rStyle w:val="Strong"/>
+          <w:rFonts w:cstheme="minorHAnsi"/>
+          <w:color w:val="0E101A"/>
+          <w:sz w:val="28"/>
+          <w:szCs w:val="28"/>
+        </w:rPr>
+        <w:t>Base Grid Classes</w:t>
       </w:r>
     </w:p>
     <w:p>
@@ -1876,7 +2018,17 @@
           <w:sz w:val="28"/>
           <w:szCs w:val="28"/>
         </w:rPr>
-        <w:t>C. Detailed Design of TileMap System</w:t>
+        <w:t xml:space="preserve">C. Detailed Design of </w:t>
+      </w:r>
+      <w:r>
+        <w:rPr>
+          <w:rStyle w:val="Strong"/>
+          <w:rFonts w:asciiTheme="minorHAnsi" w:hAnsiTheme="minorHAnsi" w:cstheme="minorHAnsi"/>
+          <w:color w:val="0E101A"/>
+          <w:sz w:val="28"/>
+          <w:szCs w:val="28"/>
+        </w:rPr>
+        <w:t>Base Grid Classes</w:t>
       </w:r>
     </w:p>
     <w:p>
@@ -2020,17 +2172,16 @@
         </w:numPr>
         <w:spacing w:after="0" w:line="240" w:lineRule="auto"/>
         <w:rPr>
-          <w:rFonts w:cstheme="minorHAnsi"/>
-          <w:b/>
-          <w:bCs/>
-          <w:sz w:val="28"/>
-          <w:szCs w:val="28"/>
-        </w:rPr>
-      </w:pPr>
-      <w:r>
-        <w:rPr>
           <w:rStyle w:val="Strong"/>
           <w:rFonts w:cstheme="minorHAnsi"/>
+          <w:sz w:val="28"/>
+          <w:szCs w:val="28"/>
+        </w:rPr>
+      </w:pPr>
+      <w:r>
+        <w:rPr>
+          <w:rStyle w:val="Strong"/>
+          <w:rFonts w:cstheme="minorHAnsi"/>
           <w:color w:val="0E101A"/>
           <w:sz w:val="28"/>
           <w:szCs w:val="28"/>
@@ -2066,6 +2217,257 @@
           <w:szCs w:val="28"/>
         </w:rPr>
         <w:tab/>
+      </w:r>
+      <w:r>
+        <w:rPr>
+          <w:rStyle w:val="Strong"/>
+          <w:rFonts w:cstheme="minorHAnsi"/>
+          <w:color w:val="0E101A"/>
+          <w:sz w:val="28"/>
+          <w:szCs w:val="28"/>
+        </w:rPr>
+        <w:tab/>
+      </w:r>
+      <w:r>
+        <w:rPr>
+          <w:rStyle w:val="Strong"/>
+          <w:rFonts w:cstheme="minorHAnsi"/>
+          <w:color w:val="0E101A"/>
+          <w:sz w:val="28"/>
+          <w:szCs w:val="28"/>
+        </w:rPr>
+        <w:tab/>
+      </w:r>
+      <w:r>
+        <w:rPr>
+          <w:rStyle w:val="Strong"/>
+          <w:rFonts w:cstheme="minorHAnsi"/>
+          <w:color w:val="0E101A"/>
+          <w:sz w:val="28"/>
+          <w:szCs w:val="28"/>
+        </w:rPr>
+        <w:tab/>
+      </w:r>
+      <w:r>
+        <w:rPr>
+          <w:rStyle w:val="Strong"/>
+          <w:rFonts w:cstheme="minorHAnsi"/>
+          <w:color w:val="0E101A"/>
+          <w:sz w:val="28"/>
+          <w:szCs w:val="28"/>
+        </w:rPr>
+        <w:tab/>
+        <w:t>12</w:t>
+      </w:r>
+    </w:p>
+    <w:p>
+      <w:pPr>
+        <w:pStyle w:val="ListParagraph"/>
+        <w:spacing w:after="0" w:line="240" w:lineRule="auto"/>
+        <w:rPr>
+          <w:rStyle w:val="Strong"/>
+          <w:rFonts w:cstheme="minorHAnsi"/>
+          <w:color w:val="0E101A"/>
+          <w:sz w:val="28"/>
+          <w:szCs w:val="28"/>
+        </w:rPr>
+      </w:pPr>
+      <w:r>
+        <w:rPr>
+          <w:rStyle w:val="Strong"/>
+          <w:rFonts w:cstheme="minorHAnsi"/>
+          <w:color w:val="0E101A"/>
+          <w:sz w:val="28"/>
+          <w:szCs w:val="28"/>
+        </w:rPr>
+        <w:t xml:space="preserve">A. </w:t>
+      </w:r>
+      <w:r>
+        <w:rPr>
+          <w:rStyle w:val="Strong"/>
+          <w:rFonts w:cstheme="minorHAnsi"/>
+          <w:color w:val="0E101A"/>
+          <w:sz w:val="28"/>
+          <w:szCs w:val="28"/>
+        </w:rPr>
+        <w:t>For Class Inheriting from Base Grid Actor</w:t>
+      </w:r>
+      <w:r>
+        <w:rPr>
+          <w:rStyle w:val="Strong"/>
+          <w:rFonts w:cstheme="minorHAnsi"/>
+          <w:color w:val="0E101A"/>
+          <w:sz w:val="28"/>
+          <w:szCs w:val="28"/>
+        </w:rPr>
+        <w:tab/>
+      </w:r>
+    </w:p>
+    <w:p>
+      <w:pPr>
+        <w:pStyle w:val="ListParagraph"/>
+        <w:spacing w:after="0" w:line="240" w:lineRule="auto"/>
+        <w:rPr>
+          <w:rStyle w:val="Strong"/>
+          <w:rFonts w:cstheme="minorHAnsi"/>
+          <w:color w:val="0E101A"/>
+          <w:sz w:val="28"/>
+          <w:szCs w:val="28"/>
+        </w:rPr>
+      </w:pPr>
+      <w:bookmarkStart w:id="0" w:name="_Hlk66798383"/>
+      <w:r>
+        <w:rPr>
+          <w:rStyle w:val="Strong"/>
+          <w:rFonts w:cstheme="minorHAnsi"/>
+          <w:color w:val="0E101A"/>
+          <w:sz w:val="28"/>
+          <w:szCs w:val="28"/>
+        </w:rPr>
+        <w:t>B</w:t>
+      </w:r>
+      <w:r>
+        <w:rPr>
+          <w:rStyle w:val="Strong"/>
+          <w:rFonts w:cstheme="minorHAnsi"/>
+          <w:color w:val="0E101A"/>
+          <w:sz w:val="28"/>
+          <w:szCs w:val="28"/>
+        </w:rPr>
+        <w:t xml:space="preserve">. </w:t>
+      </w:r>
+      <w:r>
+        <w:rPr>
+          <w:rStyle w:val="Strong"/>
+          <w:rFonts w:cstheme="minorHAnsi"/>
+          <w:color w:val="0E101A"/>
+          <w:sz w:val="28"/>
+          <w:szCs w:val="28"/>
+        </w:rPr>
+        <w:t xml:space="preserve">For Class Inheriting from </w:t>
+      </w:r>
+      <w:r>
+        <w:rPr>
+          <w:rStyle w:val="Strong"/>
+          <w:rFonts w:cstheme="minorHAnsi"/>
+          <w:color w:val="0E101A"/>
+          <w:sz w:val="28"/>
+          <w:szCs w:val="28"/>
+        </w:rPr>
+        <w:t xml:space="preserve">Base Grid </w:t>
+      </w:r>
+      <w:r>
+        <w:rPr>
+          <w:rStyle w:val="Strong"/>
+          <w:rFonts w:cstheme="minorHAnsi"/>
+          <w:color w:val="0E101A"/>
+          <w:sz w:val="28"/>
+          <w:szCs w:val="28"/>
+        </w:rPr>
+        <w:t>Character</w:t>
+      </w:r>
+      <w:bookmarkEnd w:id="0"/>
+      <w:r>
+        <w:rPr>
+          <w:rStyle w:val="Strong"/>
+          <w:rFonts w:cstheme="minorHAnsi"/>
+          <w:color w:val="0E101A"/>
+          <w:sz w:val="28"/>
+          <w:szCs w:val="28"/>
+        </w:rPr>
+        <w:tab/>
+      </w:r>
+    </w:p>
+    <w:p>
+      <w:pPr>
+        <w:pStyle w:val="ListParagraph"/>
+        <w:spacing w:after="0" w:line="240" w:lineRule="auto"/>
+        <w:rPr>
+          <w:rFonts w:cstheme="minorHAnsi"/>
+          <w:b/>
+          <w:bCs/>
+          <w:sz w:val="28"/>
+          <w:szCs w:val="28"/>
+        </w:rPr>
+      </w:pPr>
+      <w:r>
+        <w:rPr>
+          <w:rStyle w:val="Strong"/>
+          <w:rFonts w:cstheme="minorHAnsi"/>
+          <w:color w:val="0E101A"/>
+          <w:sz w:val="28"/>
+          <w:szCs w:val="28"/>
+        </w:rPr>
+        <w:t>C</w:t>
+      </w:r>
+      <w:r>
+        <w:rPr>
+          <w:rStyle w:val="Strong"/>
+          <w:rFonts w:cstheme="minorHAnsi"/>
+          <w:color w:val="0E101A"/>
+          <w:sz w:val="28"/>
+          <w:szCs w:val="28"/>
+        </w:rPr>
+        <w:t xml:space="preserve">. </w:t>
+      </w:r>
+      <w:r>
+        <w:rPr>
+          <w:rStyle w:val="Strong"/>
+          <w:rFonts w:cstheme="minorHAnsi"/>
+          <w:color w:val="0E101A"/>
+          <w:sz w:val="28"/>
+          <w:szCs w:val="28"/>
+        </w:rPr>
+        <w:t xml:space="preserve">For Class Inheriting from </w:t>
+      </w:r>
+      <w:r>
+        <w:rPr>
+          <w:rStyle w:val="Strong"/>
+          <w:rFonts w:cstheme="minorHAnsi"/>
+          <w:color w:val="0E101A"/>
+          <w:sz w:val="28"/>
+          <w:szCs w:val="28"/>
+        </w:rPr>
+        <w:t>AI</w:t>
+      </w:r>
+      <w:r>
+        <w:rPr>
+          <w:rStyle w:val="Strong"/>
+          <w:rFonts w:cstheme="minorHAnsi"/>
+          <w:color w:val="0E101A"/>
+          <w:sz w:val="28"/>
+          <w:szCs w:val="28"/>
+        </w:rPr>
+        <w:t xml:space="preserve">Base Grid </w:t>
+      </w:r>
+      <w:r>
+        <w:rPr>
+          <w:rStyle w:val="Strong"/>
+          <w:rFonts w:cstheme="minorHAnsi"/>
+          <w:color w:val="0E101A"/>
+          <w:sz w:val="28"/>
+          <w:szCs w:val="28"/>
+        </w:rPr>
+        <w:t>Character</w:t>
+      </w:r>
+      <w:r>
+        <w:rPr>
+          <w:rStyle w:val="Strong"/>
+          <w:rFonts w:cstheme="minorHAnsi"/>
+          <w:color w:val="0E101A"/>
+          <w:sz w:val="28"/>
+          <w:szCs w:val="28"/>
+        </w:rPr>
+        <w:tab/>
+      </w:r>
+      <w:r>
+        <w:rPr>
+          <w:rStyle w:val="Strong"/>
+          <w:rFonts w:cstheme="minorHAnsi"/>
+          <w:color w:val="0E101A"/>
+          <w:sz w:val="28"/>
+          <w:szCs w:val="28"/>
+        </w:rPr>
         <w:t xml:space="preserve">         </w:t>
       </w:r>
       <w:r>
@@ -2097,18 +2499,18 @@
           <w:szCs w:val="28"/>
         </w:rPr>
         <w:tab/>
-        <w:t xml:space="preserve">           1</w:t>
-      </w:r>
-      <w:r>
-        <w:rPr>
-          <w:rStyle w:val="Strong"/>
-          <w:rFonts w:cstheme="minorHAnsi"/>
-          <w:color w:val="0E101A"/>
-          <w:sz w:val="28"/>
-          <w:szCs w:val="28"/>
-        </w:rPr>
-        <w:t>2</w:t>
-      </w:r>
+        <w:t xml:space="preserve">           </w:t>
+      </w:r>
+    </w:p>
+    <w:p>
+      <w:pPr>
+        <w:spacing w:after="0" w:line="240" w:lineRule="auto"/>
+        <w:rPr>
+          <w:rFonts w:cstheme="minorHAnsi"/>
+          <w:sz w:val="36"/>
+          <w:szCs w:val="36"/>
+        </w:rPr>
+      </w:pPr>
     </w:p>
     <w:p>
       <w:pPr>
@@ -2277,7 +2679,29 @@
           <w:szCs w:val="28"/>
           <w:lang w:eastAsia="en-CA"/>
         </w:rPr>
-        <w:t>Cold Nites is a Grid-style turn-based game. The player must strategically navigate through the level to survive the cold night, protecting the boy from all the mischievous elements of the city. And, there are always multiple ways to solve the puzzles along the way.</w:t>
+        <w:t xml:space="preserve">Cold </w:t>
+      </w:r>
+      <w:proofErr w:type="spellStart"/>
+      <w:r>
+        <w:rPr>
+          <w:rFonts w:eastAsia="Times New Roman" w:cstheme="minorHAnsi"/>
+          <w:color w:val="0E101A"/>
+          <w:sz w:val="28"/>
+          <w:szCs w:val="28"/>
+          <w:lang w:eastAsia="en-CA"/>
+        </w:rPr>
+        <w:t>Nites</w:t>
+      </w:r>
+      <w:proofErr w:type="spellEnd"/>
+      <w:r>
+        <w:rPr>
+          <w:rFonts w:eastAsia="Times New Roman" w:cstheme="minorHAnsi"/>
+          <w:color w:val="0E101A"/>
+          <w:sz w:val="28"/>
+          <w:szCs w:val="28"/>
+          <w:lang w:eastAsia="en-CA"/>
+        </w:rPr>
+        <w:t xml:space="preserve"> is a Grid-style turn-based game. The player must strategically navigate through the level to survive the cold night, protecting the boy from all the mischievous elements of the city. And, there are always multiple ways to solve the puzzles along the way.</w:t>
       </w:r>
     </w:p>
     <w:p>
@@ -2313,7 +2737,29 @@
           <w:szCs w:val="28"/>
           <w:lang w:eastAsia="en-CA"/>
         </w:rPr>
-        <w:t>This design module will focus on the construction(architecture) and implementation of all BaseGrid Classes in the game. These base classes act as a bridge between the TileMap(Grid-based Logic) and the actual actor/character that will be spawned in the world. For instance, the player inherits from Base</w:t>
+        <w:t xml:space="preserve">This design module will focus on the construction(architecture) and implementation of all BaseGrid Classes in the game. These base classes act as a bridge between the </w:t>
+      </w:r>
+      <w:proofErr w:type="gramStart"/>
+      <w:r>
+        <w:rPr>
+          <w:rFonts w:eastAsia="Times New Roman" w:cstheme="minorHAnsi"/>
+          <w:color w:val="0E101A"/>
+          <w:sz w:val="28"/>
+          <w:szCs w:val="28"/>
+          <w:lang w:eastAsia="en-CA"/>
+        </w:rPr>
+        <w:t>TileMap(</w:t>
+      </w:r>
+      <w:proofErr w:type="gramEnd"/>
+      <w:r>
+        <w:rPr>
+          <w:rFonts w:eastAsia="Times New Roman" w:cstheme="minorHAnsi"/>
+          <w:color w:val="0E101A"/>
+          <w:sz w:val="28"/>
+          <w:szCs w:val="28"/>
+          <w:lang w:eastAsia="en-CA"/>
+        </w:rPr>
+        <w:t>Grid-based Logic) and the actual actor/character that will be spawned in the world. For instance, the player inherits from Base</w:t>
       </w:r>
       <w:r>
         <w:rPr>
@@ -2650,8 +3096,20 @@
           <w:szCs w:val="28"/>
           <w:lang w:eastAsia="en-CA"/>
         </w:rPr>
-        <w:t>Below are interest points for the mentioned parties :</w:t>
-      </w:r>
+        <w:t xml:space="preserve">Below are interest points for the mentioned </w:t>
+      </w:r>
+      <w:proofErr w:type="gramStart"/>
+      <w:r>
+        <w:rPr>
+          <w:rFonts w:eastAsia="Times New Roman" w:cstheme="minorHAnsi"/>
+          <w:color w:val="0E101A"/>
+          <w:sz w:val="28"/>
+          <w:szCs w:val="28"/>
+          <w:lang w:eastAsia="en-CA"/>
+        </w:rPr>
+        <w:t>parties :</w:t>
+      </w:r>
+      <w:proofErr w:type="gramEnd"/>
     </w:p>
     <w:p>
       <w:pPr>
@@ -2722,7 +3180,29 @@
           <w:szCs w:val="28"/>
           <w:lang w:eastAsia="en-CA"/>
         </w:rPr>
-        <w:t>Project Manager(and the Team) - All the tasks during the group meetings were assigned with everyone's and the Project Manager's agreement. This, BaseGrid design module and the code implementation will address all the concerns and will fulfill all the requirements in the game's and team's best interest.</w:t>
+        <w:t xml:space="preserve">Project </w:t>
+      </w:r>
+      <w:proofErr w:type="gramStart"/>
+      <w:r>
+        <w:rPr>
+          <w:rFonts w:eastAsia="Times New Roman" w:cstheme="minorHAnsi"/>
+          <w:color w:val="0E101A"/>
+          <w:sz w:val="28"/>
+          <w:szCs w:val="28"/>
+          <w:lang w:eastAsia="en-CA"/>
+        </w:rPr>
+        <w:t>Manager(</w:t>
+      </w:r>
+      <w:proofErr w:type="gramEnd"/>
+      <w:r>
+        <w:rPr>
+          <w:rFonts w:eastAsia="Times New Roman" w:cstheme="minorHAnsi"/>
+          <w:color w:val="0E101A"/>
+          <w:sz w:val="28"/>
+          <w:szCs w:val="28"/>
+          <w:lang w:eastAsia="en-CA"/>
+        </w:rPr>
+        <w:t>and the Team) - All the tasks during the group meetings were assigned with everyone's and the Project Manager's agreement. This, BaseGrid design module and the code implementation will address all the concerns and will fulfill all the requirements in the game's and team's best interest.</w:t>
       </w:r>
     </w:p>
     <w:p>
@@ -3368,27 +3848,7 @@
           <w:szCs w:val="28"/>
           <w:lang w:eastAsia="en-CA"/>
         </w:rPr>
-        <w:t xml:space="preserve">Grid Classes will provide a foundation, build upon the </w:t>
-      </w:r>
-      <w:r>
-        <w:rPr>
-          <w:rFonts w:eastAsia="Times New Roman" w:cstheme="minorHAnsi"/>
-          <w:color w:val="0E101A"/>
-          <w:sz w:val="28"/>
-          <w:szCs w:val="28"/>
-          <w:lang w:eastAsia="en-CA"/>
-        </w:rPr>
-        <w:t>TileMap (</w:t>
-      </w:r>
-      <w:r>
-        <w:rPr>
-          <w:rFonts w:eastAsia="Times New Roman" w:cstheme="minorHAnsi"/>
-          <w:color w:val="0E101A"/>
-          <w:sz w:val="28"/>
-          <w:szCs w:val="28"/>
-          <w:lang w:eastAsia="en-CA"/>
-        </w:rPr>
-        <w:t>Grid-based behaviour) helper functions and other quality of life functions to make it easy to code for inheriting classes.</w:t>
+        <w:t>Grid Classes will provide a foundation, build upon the TileMap (Grid-based behaviour) helper functions and other quality of life functions to make it easy to code for inheriting classes.</w:t>
       </w:r>
     </w:p>
     <w:p>
@@ -3536,7 +3996,29 @@
           <w:szCs w:val="28"/>
           <w:lang w:eastAsia="en-CA"/>
         </w:rPr>
-        <w:t>Additionally, it provides some quality of life functions such as AutoReposition() .i.e. the actor will reposition itself on the correct Tile when the BeginPlay() is called making the Level Designer job easier. For instance, can just roughly throw props or AI and they will align automatically when the game starts.</w:t>
+        <w:t xml:space="preserve">Additionally, it provides some quality of life functions such as </w:t>
+      </w:r>
+      <w:proofErr w:type="gramStart"/>
+      <w:r>
+        <w:rPr>
+          <w:rFonts w:eastAsia="Times New Roman" w:cstheme="minorHAnsi"/>
+          <w:color w:val="0E101A"/>
+          <w:sz w:val="28"/>
+          <w:szCs w:val="28"/>
+          <w:lang w:eastAsia="en-CA"/>
+        </w:rPr>
+        <w:t>AutoReposition(</w:t>
+      </w:r>
+      <w:proofErr w:type="gramEnd"/>
+      <w:r>
+        <w:rPr>
+          <w:rFonts w:eastAsia="Times New Roman" w:cstheme="minorHAnsi"/>
+          <w:color w:val="0E101A"/>
+          <w:sz w:val="28"/>
+          <w:szCs w:val="28"/>
+          <w:lang w:eastAsia="en-CA"/>
+        </w:rPr>
+        <w:t>) .i.e. the actor will reposition itself on the correct Tile when the BeginPlay() is called making the Level Designer job easier. For instance, can just roughly throw props or AI and they will align automatically when the game starts.</w:t>
       </w:r>
     </w:p>
     <w:p>
@@ -4034,7 +4516,29 @@
           <w:szCs w:val="28"/>
           <w:lang w:eastAsia="en-CA"/>
         </w:rPr>
-        <w:t>It also provides KnockOut() function in the base class.</w:t>
+        <w:t xml:space="preserve">It also provides </w:t>
+      </w:r>
+      <w:proofErr w:type="gramStart"/>
+      <w:r>
+        <w:rPr>
+          <w:rFonts w:eastAsia="Times New Roman" w:cstheme="minorHAnsi"/>
+          <w:color w:val="0E101A"/>
+          <w:sz w:val="28"/>
+          <w:szCs w:val="28"/>
+          <w:lang w:eastAsia="en-CA"/>
+        </w:rPr>
+        <w:t>KnockOut(</w:t>
+      </w:r>
+      <w:proofErr w:type="gramEnd"/>
+      <w:r>
+        <w:rPr>
+          <w:rFonts w:eastAsia="Times New Roman" w:cstheme="minorHAnsi"/>
+          <w:color w:val="0E101A"/>
+          <w:sz w:val="28"/>
+          <w:szCs w:val="28"/>
+          <w:lang w:eastAsia="en-CA"/>
+        </w:rPr>
+        <w:t>) function in the base class.</w:t>
       </w:r>
     </w:p>
     <w:p>
@@ -4997,17 +5501,29 @@
           <w:szCs w:val="28"/>
           <w:lang w:eastAsia="en-CA"/>
         </w:rPr>
-        <w:t xml:space="preserve"> - </w:t>
-      </w:r>
-      <w:r>
-        <w:rPr>
-          <w:rFonts w:eastAsia="Times New Roman" w:cstheme="minorHAnsi"/>
-          <w:color w:val="0E101A"/>
-          <w:sz w:val="28"/>
-          <w:szCs w:val="28"/>
-          <w:lang w:eastAsia="en-CA"/>
-        </w:rPr>
-        <w:t>These classes work as a foundation class for all the actors/characters spawned in the game. These classes are closely integrated with handling the TileMap(Grid-Base) Behaviour of the game.</w:t>
+        <w:t xml:space="preserve"> - These classes work as a foundation class for all the actors/characters spawned in the game. These classes are closely integrated with handling the </w:t>
+      </w:r>
+      <w:proofErr w:type="gramStart"/>
+      <w:r>
+        <w:rPr>
+          <w:rFonts w:eastAsia="Times New Roman" w:cstheme="minorHAnsi"/>
+          <w:color w:val="0E101A"/>
+          <w:sz w:val="28"/>
+          <w:szCs w:val="28"/>
+          <w:lang w:eastAsia="en-CA"/>
+        </w:rPr>
+        <w:t>TileMap(</w:t>
+      </w:r>
+      <w:proofErr w:type="gramEnd"/>
+      <w:r>
+        <w:rPr>
+          <w:rFonts w:eastAsia="Times New Roman" w:cstheme="minorHAnsi"/>
+          <w:color w:val="0E101A"/>
+          <w:sz w:val="28"/>
+          <w:szCs w:val="28"/>
+          <w:lang w:eastAsia="en-CA"/>
+        </w:rPr>
+        <w:t>Grid-Base) Behaviour of the game.</w:t>
       </w:r>
     </w:p>
     <w:p>
@@ -5082,7 +5598,29 @@
           <w:szCs w:val="28"/>
           <w:lang w:eastAsia="en-CA"/>
         </w:rPr>
-        <w:t>- Player is a controllable character that inherits from BaseGridCharacter, which takes user inputs to perform appropriate moves.</w:t>
+        <w:t xml:space="preserve">- Player is a controllable character that inherits from </w:t>
+      </w:r>
+      <w:proofErr w:type="spellStart"/>
+      <w:r>
+        <w:rPr>
+          <w:rFonts w:eastAsia="Times New Roman" w:cstheme="minorHAnsi"/>
+          <w:color w:val="0E101A"/>
+          <w:sz w:val="28"/>
+          <w:szCs w:val="28"/>
+          <w:lang w:eastAsia="en-CA"/>
+        </w:rPr>
+        <w:t>BaseGridCharacter</w:t>
+      </w:r>
+      <w:proofErr w:type="spellEnd"/>
+      <w:r>
+        <w:rPr>
+          <w:rFonts w:eastAsia="Times New Roman" w:cstheme="minorHAnsi"/>
+          <w:color w:val="0E101A"/>
+          <w:sz w:val="28"/>
+          <w:szCs w:val="28"/>
+          <w:lang w:eastAsia="en-CA"/>
+        </w:rPr>
+        <w:t>, which takes user inputs to perform appropriate moves.</w:t>
       </w:r>
     </w:p>
     <w:p>
@@ -5520,15 +6058,83 @@
       <w:r>
         <w:rPr>
           <w:rFonts w:eastAsia="Times New Roman" w:cstheme="minorHAnsi"/>
-          <w:b/>
-          <w:bCs/>
+          <w:noProof/>
           <w:color w:val="0E101A"/>
           <w:sz w:val="32"/>
           <w:szCs w:val="32"/>
           <w:lang w:eastAsia="en-CA"/>
         </w:rPr>
         <w:lastRenderedPageBreak/>
-        <w:t>B</w:t>
+        <w:drawing>
+          <wp:anchor distT="0" distB="0" distL="114300" distR="114300" simplePos="0" relativeHeight="251675648" behindDoc="1" locked="0" layoutInCell="1" allowOverlap="1" wp14:anchorId="05CBFFEA" wp14:editId="593128E8">
+            <wp:simplePos x="0" y="0"/>
+            <wp:positionH relativeFrom="margin">
+              <wp:align>center</wp:align>
+            </wp:positionH>
+            <wp:positionV relativeFrom="paragraph">
+              <wp:posOffset>498475</wp:posOffset>
+            </wp:positionV>
+            <wp:extent cx="6732905" cy="5234940"/>
+            <wp:effectExtent l="0" t="0" r="0" b="3810"/>
+            <wp:wrapTight wrapText="bothSides">
+              <wp:wrapPolygon edited="0">
+                <wp:start x="0" y="0"/>
+                <wp:lineTo x="0" y="21537"/>
+                <wp:lineTo x="21512" y="21537"/>
+                <wp:lineTo x="21512" y="0"/>
+                <wp:lineTo x="0" y="0"/>
+              </wp:wrapPolygon>
+            </wp:wrapTight>
+            <wp:docPr id="1" name="Picture 1"/>
+            <wp:cNvGraphicFramePr>
+              <a:graphicFrameLocks xmlns:a="http://schemas.openxmlformats.org/drawingml/2006/main" noChangeAspect="1"/>
+            </wp:cNvGraphicFramePr>
+            <a:graphic xmlns:a="http://schemas.openxmlformats.org/drawingml/2006/main">
+              <a:graphicData uri="http://schemas.openxmlformats.org/drawingml/2006/picture">
+                <pic:pic xmlns:pic="http://schemas.openxmlformats.org/drawingml/2006/picture">
+                  <pic:nvPicPr>
+                    <pic:cNvPr id="0" name="Picture 1"/>
+                    <pic:cNvPicPr>
+                      <a:picLocks noChangeAspect="1" noChangeArrowheads="1"/>
+                    </pic:cNvPicPr>
+                  </pic:nvPicPr>
+                  <pic:blipFill>
+                    <a:blip r:embed="rId10">
+                      <a:extLst>
+                        <a:ext uri="{28A0092B-C50C-407E-A947-70E740481C1C}">
+                          <a14:useLocalDpi xmlns:a14="http://schemas.microsoft.com/office/drawing/2010/main" val="0"/>
+                        </a:ext>
+                      </a:extLst>
+                    </a:blip>
+                    <a:srcRect/>
+                    <a:stretch>
+                      <a:fillRect/>
+                    </a:stretch>
+                  </pic:blipFill>
+                  <pic:spPr bwMode="auto">
+                    <a:xfrm>
+                      <a:off x="0" y="0"/>
+                      <a:ext cx="6732905" cy="5234940"/>
+                    </a:xfrm>
+                    <a:prstGeom prst="rect">
+                      <a:avLst/>
+                    </a:prstGeom>
+                    <a:noFill/>
+                    <a:ln>
+                      <a:noFill/>
+                    </a:ln>
+                  </pic:spPr>
+                </pic:pic>
+              </a:graphicData>
+            </a:graphic>
+            <wp14:sizeRelH relativeFrom="margin">
+              <wp14:pctWidth>0</wp14:pctWidth>
+            </wp14:sizeRelH>
+            <wp14:sizeRelV relativeFrom="margin">
+              <wp14:pctHeight>0</wp14:pctHeight>
+            </wp14:sizeRelV>
+          </wp:anchor>
+        </w:drawing>
       </w:r>
       <w:r>
         <w:rPr>
@@ -5540,7 +6146,7 @@
           <w:szCs w:val="32"/>
           <w:lang w:eastAsia="en-CA"/>
         </w:rPr>
-        <w:t>.</w:t>
+        <w:t>B</w:t>
       </w:r>
       <w:r>
         <w:rPr>
@@ -5552,32 +6158,32 @@
           <w:szCs w:val="32"/>
           <w:lang w:eastAsia="en-CA"/>
         </w:rPr>
-        <w:t xml:space="preserve"> Mid-Level Design of TileMap System</w:t>
-      </w:r>
-    </w:p>
-    <w:p>
-      <w:pPr>
-        <w:spacing w:after="0" w:line="240" w:lineRule="auto"/>
-        <w:rPr>
-          <w:rFonts w:eastAsia="Times New Roman" w:cstheme="minorHAnsi"/>
+        <w:t>.</w:t>
+      </w:r>
+      <w:r>
+        <w:rPr>
+          <w:rFonts w:eastAsia="Times New Roman" w:cstheme="minorHAnsi"/>
+          <w:b/>
+          <w:bCs/>
           <w:color w:val="0E101A"/>
           <w:sz w:val="32"/>
           <w:szCs w:val="32"/>
           <w:lang w:eastAsia="en-CA"/>
         </w:rPr>
-      </w:pPr>
-    </w:p>
-    <w:p>
-      <w:pPr>
-        <w:spacing w:after="0" w:line="240" w:lineRule="auto"/>
-        <w:rPr>
-          <w:rFonts w:eastAsia="Times New Roman" w:cstheme="minorHAnsi"/>
+        <w:t xml:space="preserve"> Mid-Level Design of </w:t>
+      </w:r>
+      <w:r>
+        <w:rPr>
+          <w:rFonts w:eastAsia="Times New Roman" w:cstheme="minorHAnsi"/>
+          <w:b/>
+          <w:bCs/>
           <w:color w:val="0E101A"/>
           <w:sz w:val="32"/>
           <w:szCs w:val="32"/>
           <w:lang w:eastAsia="en-CA"/>
         </w:rPr>
-      </w:pPr>
+        <w:t>Base Grid Classes</w:t>
+      </w:r>
     </w:p>
     <w:p>
       <w:pPr>
@@ -5712,10 +6318,7 @@
           <w:lang w:eastAsia="en-CA"/>
         </w:rPr>
       </w:pPr>
-    </w:p>
-    <w:p>
-      <w:pPr>
-        <w:spacing w:after="0" w:line="240" w:lineRule="auto"/>
+      <w:r>
         <w:rPr>
           <w:rFonts w:eastAsia="Times New Roman" w:cstheme="minorHAnsi"/>
           <w:b/>
@@ -5725,11 +6328,10 @@
           <w:szCs w:val="32"/>
           <w:lang w:eastAsia="en-CA"/>
         </w:rPr>
-      </w:pPr>
-    </w:p>
-    <w:p>
-      <w:pPr>
-        <w:spacing w:after="0" w:line="240" w:lineRule="auto"/>
+        <w:lastRenderedPageBreak/>
+        <w:t>C</w:t>
+      </w:r>
+      <w:r>
         <w:rPr>
           <w:rFonts w:eastAsia="Times New Roman" w:cstheme="minorHAnsi"/>
           <w:b/>
@@ -5739,11 +6341,9 @@
           <w:szCs w:val="32"/>
           <w:lang w:eastAsia="en-CA"/>
         </w:rPr>
-      </w:pPr>
-    </w:p>
-    <w:p>
-      <w:pPr>
-        <w:spacing w:after="0" w:line="240" w:lineRule="auto"/>
+        <w:t>.</w:t>
+      </w:r>
+      <w:r>
         <w:rPr>
           <w:rFonts w:eastAsia="Times New Roman" w:cstheme="minorHAnsi"/>
           <w:b/>
@@ -5753,11 +6353,9 @@
           <w:szCs w:val="32"/>
           <w:lang w:eastAsia="en-CA"/>
         </w:rPr>
-      </w:pPr>
-    </w:p>
-    <w:p>
-      <w:pPr>
-        <w:spacing w:after="0" w:line="240" w:lineRule="auto"/>
+        <w:t xml:space="preserve"> Detailed Design of </w:t>
+      </w:r>
+      <w:r>
         <w:rPr>
           <w:rFonts w:eastAsia="Times New Roman" w:cstheme="minorHAnsi"/>
           <w:b/>
@@ -5767,15 +6365,14 @@
           <w:szCs w:val="32"/>
           <w:lang w:eastAsia="en-CA"/>
         </w:rPr>
-      </w:pPr>
-    </w:p>
-    <w:p>
-      <w:pPr>
-        <w:spacing w:after="0" w:line="240" w:lineRule="auto"/>
-        <w:rPr>
-          <w:rFonts w:eastAsia="Times New Roman" w:cstheme="minorHAnsi"/>
-          <w:b/>
-          <w:bCs/>
+        <w:t>Base Grid Classes</w:t>
+      </w:r>
+    </w:p>
+    <w:p>
+      <w:pPr>
+        <w:spacing w:after="0" w:line="240" w:lineRule="auto"/>
+        <w:rPr>
+          <w:rFonts w:eastAsia="Times New Roman" w:cstheme="minorHAnsi"/>
           <w:color w:val="0E101A"/>
           <w:sz w:val="32"/>
           <w:szCs w:val="32"/>
@@ -5788,6 +6385,454 @@
         <w:spacing w:after="0" w:line="240" w:lineRule="auto"/>
         <w:rPr>
           <w:rFonts w:eastAsia="Times New Roman" w:cstheme="minorHAnsi"/>
+          <w:color w:val="0E101A"/>
+          <w:sz w:val="28"/>
+          <w:szCs w:val="28"/>
+          <w:lang w:eastAsia="en-CA"/>
+        </w:rPr>
+      </w:pPr>
+    </w:p>
+    <w:p>
+      <w:pPr>
+        <w:spacing w:after="0" w:line="240" w:lineRule="auto"/>
+        <w:rPr>
+          <w:rFonts w:eastAsia="Times New Roman" w:cstheme="minorHAnsi"/>
+          <w:b/>
+          <w:bCs/>
+          <w:color w:val="0E101A"/>
+          <w:sz w:val="36"/>
+          <w:szCs w:val="36"/>
+          <w:lang w:eastAsia="en-CA"/>
+        </w:rPr>
+      </w:pPr>
+    </w:p>
+    <w:p>
+      <w:pPr>
+        <w:spacing w:after="0" w:line="240" w:lineRule="auto"/>
+        <w:rPr>
+          <w:rFonts w:eastAsia="Times New Roman" w:cstheme="minorHAnsi"/>
+          <w:b/>
+          <w:bCs/>
+          <w:color w:val="0E101A"/>
+          <w:sz w:val="36"/>
+          <w:szCs w:val="36"/>
+          <w:lang w:eastAsia="en-CA"/>
+        </w:rPr>
+      </w:pPr>
+    </w:p>
+    <w:p>
+      <w:pPr>
+        <w:spacing w:after="0" w:line="240" w:lineRule="auto"/>
+        <w:rPr>
+          <w:rFonts w:eastAsia="Times New Roman" w:cstheme="minorHAnsi"/>
+          <w:b/>
+          <w:bCs/>
+          <w:color w:val="0E101A"/>
+          <w:sz w:val="36"/>
+          <w:szCs w:val="36"/>
+          <w:lang w:eastAsia="en-CA"/>
+        </w:rPr>
+      </w:pPr>
+    </w:p>
+    <w:p>
+      <w:pPr>
+        <w:spacing w:after="0" w:line="240" w:lineRule="auto"/>
+        <w:rPr>
+          <w:rFonts w:eastAsia="Times New Roman" w:cstheme="minorHAnsi"/>
+          <w:b/>
+          <w:bCs/>
+          <w:color w:val="0E101A"/>
+          <w:sz w:val="36"/>
+          <w:szCs w:val="36"/>
+          <w:lang w:eastAsia="en-CA"/>
+        </w:rPr>
+      </w:pPr>
+    </w:p>
+    <w:p>
+      <w:pPr>
+        <w:spacing w:after="0" w:line="240" w:lineRule="auto"/>
+        <w:rPr>
+          <w:rFonts w:eastAsia="Times New Roman" w:cstheme="minorHAnsi"/>
+          <w:b/>
+          <w:bCs/>
+          <w:color w:val="0E101A"/>
+          <w:sz w:val="36"/>
+          <w:szCs w:val="36"/>
+          <w:lang w:eastAsia="en-CA"/>
+        </w:rPr>
+      </w:pPr>
+    </w:p>
+    <w:p>
+      <w:pPr>
+        <w:spacing w:after="0" w:line="240" w:lineRule="auto"/>
+        <w:rPr>
+          <w:rFonts w:eastAsia="Times New Roman" w:cstheme="minorHAnsi"/>
+          <w:b/>
+          <w:bCs/>
+          <w:color w:val="0E101A"/>
+          <w:sz w:val="36"/>
+          <w:szCs w:val="36"/>
+          <w:lang w:eastAsia="en-CA"/>
+        </w:rPr>
+      </w:pPr>
+    </w:p>
+    <w:p>
+      <w:pPr>
+        <w:spacing w:after="0" w:line="240" w:lineRule="auto"/>
+        <w:rPr>
+          <w:rFonts w:eastAsia="Times New Roman" w:cstheme="minorHAnsi"/>
+          <w:b/>
+          <w:bCs/>
+          <w:color w:val="0E101A"/>
+          <w:sz w:val="36"/>
+          <w:szCs w:val="36"/>
+          <w:lang w:eastAsia="en-CA"/>
+        </w:rPr>
+      </w:pPr>
+    </w:p>
+    <w:p>
+      <w:pPr>
+        <w:spacing w:after="0" w:line="240" w:lineRule="auto"/>
+        <w:rPr>
+          <w:rFonts w:eastAsia="Times New Roman" w:cstheme="minorHAnsi"/>
+          <w:b/>
+          <w:bCs/>
+          <w:color w:val="0E101A"/>
+          <w:sz w:val="36"/>
+          <w:szCs w:val="36"/>
+          <w:lang w:eastAsia="en-CA"/>
+        </w:rPr>
+      </w:pPr>
+    </w:p>
+    <w:p>
+      <w:pPr>
+        <w:spacing w:after="0" w:line="240" w:lineRule="auto"/>
+        <w:rPr>
+          <w:rFonts w:eastAsia="Times New Roman" w:cstheme="minorHAnsi"/>
+          <w:b/>
+          <w:bCs/>
+          <w:color w:val="0E101A"/>
+          <w:sz w:val="36"/>
+          <w:szCs w:val="36"/>
+          <w:lang w:eastAsia="en-CA"/>
+        </w:rPr>
+      </w:pPr>
+    </w:p>
+    <w:p>
+      <w:pPr>
+        <w:spacing w:after="0" w:line="240" w:lineRule="auto"/>
+        <w:rPr>
+          <w:rFonts w:eastAsia="Times New Roman" w:cstheme="minorHAnsi"/>
+          <w:b/>
+          <w:bCs/>
+          <w:color w:val="0E101A"/>
+          <w:sz w:val="36"/>
+          <w:szCs w:val="36"/>
+          <w:lang w:eastAsia="en-CA"/>
+        </w:rPr>
+      </w:pPr>
+    </w:p>
+    <w:p>
+      <w:pPr>
+        <w:spacing w:after="0" w:line="240" w:lineRule="auto"/>
+        <w:rPr>
+          <w:rFonts w:eastAsia="Times New Roman" w:cstheme="minorHAnsi"/>
+          <w:b/>
+          <w:bCs/>
+          <w:color w:val="0E101A"/>
+          <w:sz w:val="36"/>
+          <w:szCs w:val="36"/>
+          <w:lang w:eastAsia="en-CA"/>
+        </w:rPr>
+      </w:pPr>
+    </w:p>
+    <w:p>
+      <w:pPr>
+        <w:spacing w:after="0" w:line="240" w:lineRule="auto"/>
+        <w:rPr>
+          <w:rFonts w:eastAsia="Times New Roman" w:cstheme="minorHAnsi"/>
+          <w:b/>
+          <w:bCs/>
+          <w:color w:val="0E101A"/>
+          <w:sz w:val="36"/>
+          <w:szCs w:val="36"/>
+          <w:lang w:eastAsia="en-CA"/>
+        </w:rPr>
+      </w:pPr>
+    </w:p>
+    <w:p>
+      <w:pPr>
+        <w:spacing w:after="0" w:line="240" w:lineRule="auto"/>
+        <w:rPr>
+          <w:rFonts w:eastAsia="Times New Roman" w:cstheme="minorHAnsi"/>
+          <w:b/>
+          <w:bCs/>
+          <w:color w:val="0E101A"/>
+          <w:sz w:val="36"/>
+          <w:szCs w:val="36"/>
+          <w:lang w:eastAsia="en-CA"/>
+        </w:rPr>
+      </w:pPr>
+    </w:p>
+    <w:p>
+      <w:pPr>
+        <w:spacing w:after="0" w:line="240" w:lineRule="auto"/>
+        <w:rPr>
+          <w:rFonts w:eastAsia="Times New Roman" w:cstheme="minorHAnsi"/>
+          <w:b/>
+          <w:bCs/>
+          <w:color w:val="0E101A"/>
+          <w:sz w:val="36"/>
+          <w:szCs w:val="36"/>
+          <w:lang w:eastAsia="en-CA"/>
+        </w:rPr>
+      </w:pPr>
+    </w:p>
+    <w:p>
+      <w:pPr>
+        <w:spacing w:after="0" w:line="240" w:lineRule="auto"/>
+        <w:rPr>
+          <w:rFonts w:eastAsia="Times New Roman" w:cstheme="minorHAnsi"/>
+          <w:b/>
+          <w:bCs/>
+          <w:color w:val="0E101A"/>
+          <w:sz w:val="36"/>
+          <w:szCs w:val="36"/>
+          <w:lang w:eastAsia="en-CA"/>
+        </w:rPr>
+      </w:pPr>
+    </w:p>
+    <w:p>
+      <w:pPr>
+        <w:spacing w:after="0" w:line="240" w:lineRule="auto"/>
+        <w:rPr>
+          <w:rFonts w:eastAsia="Times New Roman" w:cstheme="minorHAnsi"/>
+          <w:b/>
+          <w:bCs/>
+          <w:color w:val="0E101A"/>
+          <w:sz w:val="36"/>
+          <w:szCs w:val="36"/>
+          <w:lang w:eastAsia="en-CA"/>
+        </w:rPr>
+      </w:pPr>
+    </w:p>
+    <w:p>
+      <w:pPr>
+        <w:spacing w:after="0" w:line="240" w:lineRule="auto"/>
+        <w:rPr>
+          <w:rFonts w:eastAsia="Times New Roman" w:cstheme="minorHAnsi"/>
+          <w:b/>
+          <w:bCs/>
+          <w:color w:val="0E101A"/>
+          <w:sz w:val="36"/>
+          <w:szCs w:val="36"/>
+          <w:lang w:eastAsia="en-CA"/>
+        </w:rPr>
+      </w:pPr>
+    </w:p>
+    <w:p>
+      <w:pPr>
+        <w:spacing w:after="0" w:line="240" w:lineRule="auto"/>
+        <w:rPr>
+          <w:rFonts w:eastAsia="Times New Roman" w:cstheme="minorHAnsi"/>
+          <w:b/>
+          <w:bCs/>
+          <w:color w:val="0E101A"/>
+          <w:sz w:val="36"/>
+          <w:szCs w:val="36"/>
+          <w:lang w:eastAsia="en-CA"/>
+        </w:rPr>
+      </w:pPr>
+    </w:p>
+    <w:p>
+      <w:pPr>
+        <w:spacing w:after="0" w:line="240" w:lineRule="auto"/>
+        <w:rPr>
+          <w:rFonts w:eastAsia="Times New Roman" w:cstheme="minorHAnsi"/>
+          <w:b/>
+          <w:bCs/>
+          <w:color w:val="0E101A"/>
+          <w:sz w:val="36"/>
+          <w:szCs w:val="36"/>
+          <w:lang w:eastAsia="en-CA"/>
+        </w:rPr>
+      </w:pPr>
+    </w:p>
+    <w:p>
+      <w:pPr>
+        <w:spacing w:after="0" w:line="240" w:lineRule="auto"/>
+        <w:rPr>
+          <w:rFonts w:eastAsia="Times New Roman" w:cstheme="minorHAnsi"/>
+          <w:b/>
+          <w:bCs/>
+          <w:color w:val="0E101A"/>
+          <w:sz w:val="36"/>
+          <w:szCs w:val="36"/>
+          <w:lang w:eastAsia="en-CA"/>
+        </w:rPr>
+      </w:pPr>
+    </w:p>
+    <w:p>
+      <w:pPr>
+        <w:spacing w:after="0" w:line="240" w:lineRule="auto"/>
+        <w:rPr>
+          <w:rFonts w:eastAsia="Times New Roman" w:cstheme="minorHAnsi"/>
+          <w:b/>
+          <w:bCs/>
+          <w:color w:val="0E101A"/>
+          <w:sz w:val="36"/>
+          <w:szCs w:val="36"/>
+          <w:lang w:eastAsia="en-CA"/>
+        </w:rPr>
+      </w:pPr>
+    </w:p>
+    <w:p>
+      <w:pPr>
+        <w:spacing w:after="0" w:line="240" w:lineRule="auto"/>
+        <w:rPr>
+          <w:rFonts w:eastAsia="Times New Roman" w:cstheme="minorHAnsi"/>
+          <w:b/>
+          <w:bCs/>
+          <w:color w:val="0E101A"/>
+          <w:sz w:val="36"/>
+          <w:szCs w:val="36"/>
+          <w:lang w:eastAsia="en-CA"/>
+        </w:rPr>
+      </w:pPr>
+    </w:p>
+    <w:p>
+      <w:pPr>
+        <w:spacing w:after="0" w:line="240" w:lineRule="auto"/>
+        <w:rPr>
+          <w:rFonts w:eastAsia="Times New Roman" w:cstheme="minorHAnsi"/>
+          <w:b/>
+          <w:bCs/>
+          <w:color w:val="0E101A"/>
+          <w:sz w:val="36"/>
+          <w:szCs w:val="36"/>
+          <w:lang w:eastAsia="en-CA"/>
+        </w:rPr>
+      </w:pPr>
+    </w:p>
+    <w:p>
+      <w:pPr>
+        <w:spacing w:after="0" w:line="240" w:lineRule="auto"/>
+        <w:rPr>
+          <w:rFonts w:eastAsia="Times New Roman" w:cstheme="minorHAnsi"/>
+          <w:b/>
+          <w:bCs/>
+          <w:color w:val="0E101A"/>
+          <w:sz w:val="36"/>
+          <w:szCs w:val="36"/>
+          <w:lang w:eastAsia="en-CA"/>
+        </w:rPr>
+      </w:pPr>
+    </w:p>
+    <w:p>
+      <w:pPr>
+        <w:spacing w:after="0" w:line="240" w:lineRule="auto"/>
+        <w:rPr>
+          <w:rFonts w:eastAsia="Times New Roman" w:cstheme="minorHAnsi"/>
+          <w:b/>
+          <w:bCs/>
+          <w:color w:val="0E101A"/>
+          <w:sz w:val="36"/>
+          <w:szCs w:val="36"/>
+          <w:lang w:eastAsia="en-CA"/>
+        </w:rPr>
+      </w:pPr>
+    </w:p>
+    <w:p>
+      <w:pPr>
+        <w:spacing w:after="0" w:line="240" w:lineRule="auto"/>
+        <w:rPr>
+          <w:rFonts w:eastAsia="Times New Roman" w:cstheme="minorHAnsi"/>
+          <w:b/>
+          <w:bCs/>
+          <w:color w:val="0E101A"/>
+          <w:sz w:val="36"/>
+          <w:szCs w:val="36"/>
+          <w:lang w:eastAsia="en-CA"/>
+        </w:rPr>
+      </w:pPr>
+    </w:p>
+    <w:p>
+      <w:pPr>
+        <w:spacing w:after="0" w:line="240" w:lineRule="auto"/>
+        <w:rPr>
+          <w:rFonts w:eastAsia="Times New Roman" w:cstheme="minorHAnsi"/>
+          <w:color w:val="0E101A"/>
+          <w:sz w:val="36"/>
+          <w:szCs w:val="36"/>
+          <w:lang w:eastAsia="en-CA"/>
+        </w:rPr>
+      </w:pPr>
+      <w:r>
+        <w:rPr>
+          <w:rFonts w:eastAsia="Times New Roman" w:cstheme="minorHAnsi"/>
+          <w:b/>
+          <w:bCs/>
+          <w:color w:val="0E101A"/>
+          <w:sz w:val="36"/>
+          <w:szCs w:val="36"/>
+          <w:lang w:eastAsia="en-CA"/>
+        </w:rPr>
+        <w:lastRenderedPageBreak/>
+        <w:t xml:space="preserve">5. </w:t>
+      </w:r>
+      <w:r>
+        <w:rPr>
+          <w:rFonts w:eastAsia="Times New Roman" w:cstheme="minorHAnsi"/>
+          <w:b/>
+          <w:bCs/>
+          <w:color w:val="0E101A"/>
+          <w:sz w:val="36"/>
+          <w:szCs w:val="36"/>
+          <w:lang w:eastAsia="en-CA"/>
+        </w:rPr>
+        <w:t>Process View</w:t>
+      </w:r>
+    </w:p>
+    <w:p>
+      <w:pPr>
+        <w:spacing w:after="0" w:line="240" w:lineRule="auto"/>
+        <w:jc w:val="both"/>
+        <w:rPr>
+          <w:rFonts w:eastAsia="Times New Roman" w:cstheme="minorHAnsi"/>
+          <w:color w:val="0E101A"/>
+          <w:sz w:val="28"/>
+          <w:szCs w:val="28"/>
+          <w:lang w:eastAsia="en-CA"/>
+        </w:rPr>
+      </w:pPr>
+      <w:r>
+        <w:rPr>
+          <w:rFonts w:eastAsia="Times New Roman" w:cstheme="minorHAnsi"/>
+          <w:color w:val="0E101A"/>
+          <w:sz w:val="28"/>
+          <w:szCs w:val="28"/>
+          <w:lang w:eastAsia="en-CA"/>
+        </w:rPr>
+        <w:t>The process view will explain the relation and interaction between various cases using Sequence and Collaboration Diagrams.</w:t>
+      </w:r>
+    </w:p>
+    <w:p>
+      <w:pPr>
+        <w:spacing w:after="0" w:line="240" w:lineRule="auto"/>
+        <w:rPr>
+          <w:rFonts w:eastAsia="Times New Roman" w:cstheme="minorHAnsi"/>
+          <w:color w:val="0E101A"/>
+          <w:sz w:val="28"/>
+          <w:szCs w:val="28"/>
+          <w:lang w:eastAsia="en-CA"/>
+        </w:rPr>
+      </w:pPr>
+    </w:p>
+    <w:p>
+      <w:pPr>
+        <w:spacing w:after="0" w:line="240" w:lineRule="auto"/>
+        <w:rPr>
+          <w:rFonts w:eastAsia="Times New Roman" w:cstheme="minorHAnsi"/>
           <w:b/>
           <w:bCs/>
           <w:color w:val="0E101A"/>
@@ -5992,7 +7037,10 @@
           <w:lang w:eastAsia="en-CA"/>
         </w:rPr>
       </w:pPr>
-      <w:r>
+    </w:p>
+    <w:p>
+      <w:pPr>
+        <w:spacing w:after="0" w:line="240" w:lineRule="auto"/>
         <w:rPr>
           <w:rFonts w:eastAsia="Times New Roman" w:cstheme="minorHAnsi"/>
           <w:b/>
@@ -6002,6 +7050,1180 @@
           <w:szCs w:val="32"/>
           <w:lang w:eastAsia="en-CA"/>
         </w:rPr>
+      </w:pPr>
+    </w:p>
+    <w:p>
+      <w:pPr>
+        <w:spacing w:after="0" w:line="240" w:lineRule="auto"/>
+        <w:rPr>
+          <w:rFonts w:eastAsia="Times New Roman" w:cstheme="minorHAnsi"/>
+          <w:b/>
+          <w:bCs/>
+          <w:color w:val="0E101A"/>
+          <w:sz w:val="32"/>
+          <w:szCs w:val="32"/>
+          <w:lang w:eastAsia="en-CA"/>
+        </w:rPr>
+      </w:pPr>
+    </w:p>
+    <w:p>
+      <w:pPr>
+        <w:spacing w:after="0" w:line="240" w:lineRule="auto"/>
+        <w:rPr>
+          <w:rFonts w:eastAsia="Times New Roman" w:cstheme="minorHAnsi"/>
+          <w:b/>
+          <w:bCs/>
+          <w:color w:val="0E101A"/>
+          <w:sz w:val="32"/>
+          <w:szCs w:val="32"/>
+          <w:lang w:eastAsia="en-CA"/>
+        </w:rPr>
+      </w:pPr>
+    </w:p>
+    <w:p>
+      <w:pPr>
+        <w:spacing w:after="0" w:line="240" w:lineRule="auto"/>
+        <w:rPr>
+          <w:rFonts w:eastAsia="Times New Roman" w:cstheme="minorHAnsi"/>
+          <w:b/>
+          <w:bCs/>
+          <w:color w:val="0E101A"/>
+          <w:sz w:val="32"/>
+          <w:szCs w:val="32"/>
+          <w:lang w:eastAsia="en-CA"/>
+        </w:rPr>
+      </w:pPr>
+    </w:p>
+    <w:p>
+      <w:pPr>
+        <w:spacing w:after="0" w:line="240" w:lineRule="auto"/>
+        <w:rPr>
+          <w:rFonts w:eastAsia="Times New Roman" w:cstheme="minorHAnsi"/>
+          <w:b/>
+          <w:bCs/>
+          <w:color w:val="0E101A"/>
+          <w:sz w:val="32"/>
+          <w:szCs w:val="32"/>
+          <w:lang w:eastAsia="en-CA"/>
+        </w:rPr>
+      </w:pPr>
+    </w:p>
+    <w:p>
+      <w:pPr>
+        <w:spacing w:after="0" w:line="240" w:lineRule="auto"/>
+        <w:rPr>
+          <w:rFonts w:eastAsia="Times New Roman" w:cstheme="minorHAnsi"/>
+          <w:b/>
+          <w:bCs/>
+          <w:color w:val="0E101A"/>
+          <w:sz w:val="32"/>
+          <w:szCs w:val="32"/>
+          <w:lang w:eastAsia="en-CA"/>
+        </w:rPr>
+      </w:pPr>
+    </w:p>
+    <w:p>
+      <w:pPr>
+        <w:spacing w:after="0" w:line="240" w:lineRule="auto"/>
+        <w:rPr>
+          <w:rFonts w:eastAsia="Times New Roman" w:cstheme="minorHAnsi"/>
+          <w:b/>
+          <w:bCs/>
+          <w:color w:val="0E101A"/>
+          <w:sz w:val="32"/>
+          <w:szCs w:val="32"/>
+          <w:lang w:eastAsia="en-CA"/>
+        </w:rPr>
+      </w:pPr>
+    </w:p>
+    <w:p>
+      <w:pPr>
+        <w:spacing w:after="0" w:line="240" w:lineRule="auto"/>
+        <w:rPr>
+          <w:rFonts w:eastAsia="Times New Roman" w:cstheme="minorHAnsi"/>
+          <w:b/>
+          <w:bCs/>
+          <w:color w:val="0E101A"/>
+          <w:sz w:val="32"/>
+          <w:szCs w:val="32"/>
+          <w:lang w:eastAsia="en-CA"/>
+        </w:rPr>
+      </w:pPr>
+    </w:p>
+    <w:p>
+      <w:pPr>
+        <w:spacing w:after="0" w:line="240" w:lineRule="auto"/>
+        <w:rPr>
+          <w:rFonts w:eastAsia="Times New Roman" w:cstheme="minorHAnsi"/>
+          <w:b/>
+          <w:bCs/>
+          <w:color w:val="0E101A"/>
+          <w:sz w:val="32"/>
+          <w:szCs w:val="32"/>
+          <w:lang w:eastAsia="en-CA"/>
+        </w:rPr>
+      </w:pPr>
+    </w:p>
+    <w:p>
+      <w:pPr>
+        <w:spacing w:after="0" w:line="240" w:lineRule="auto"/>
+        <w:rPr>
+          <w:rFonts w:eastAsia="Times New Roman" w:cstheme="minorHAnsi"/>
+          <w:b/>
+          <w:bCs/>
+          <w:color w:val="0E101A"/>
+          <w:sz w:val="32"/>
+          <w:szCs w:val="32"/>
+          <w:lang w:eastAsia="en-CA"/>
+        </w:rPr>
+      </w:pPr>
+    </w:p>
+    <w:p>
+      <w:pPr>
+        <w:spacing w:after="0" w:line="240" w:lineRule="auto"/>
+        <w:rPr>
+          <w:rFonts w:eastAsia="Times New Roman" w:cstheme="minorHAnsi"/>
+          <w:b/>
+          <w:bCs/>
+          <w:color w:val="0E101A"/>
+          <w:sz w:val="32"/>
+          <w:szCs w:val="32"/>
+          <w:lang w:eastAsia="en-CA"/>
+        </w:rPr>
+      </w:pPr>
+    </w:p>
+    <w:p>
+      <w:pPr>
+        <w:spacing w:after="0" w:line="240" w:lineRule="auto"/>
+        <w:rPr>
+          <w:rFonts w:eastAsia="Times New Roman" w:cstheme="minorHAnsi"/>
+          <w:b/>
+          <w:bCs/>
+          <w:color w:val="0E101A"/>
+          <w:sz w:val="32"/>
+          <w:szCs w:val="32"/>
+          <w:lang w:eastAsia="en-CA"/>
+        </w:rPr>
+      </w:pPr>
+    </w:p>
+    <w:p>
+      <w:pPr>
+        <w:spacing w:after="0" w:line="240" w:lineRule="auto"/>
+        <w:rPr>
+          <w:rFonts w:eastAsia="Times New Roman" w:cstheme="minorHAnsi"/>
+          <w:b/>
+          <w:bCs/>
+          <w:color w:val="0E101A"/>
+          <w:sz w:val="32"/>
+          <w:szCs w:val="32"/>
+          <w:lang w:eastAsia="en-CA"/>
+        </w:rPr>
+      </w:pPr>
+    </w:p>
+    <w:p>
+      <w:pPr>
+        <w:spacing w:after="0" w:line="240" w:lineRule="auto"/>
+        <w:rPr>
+          <w:rFonts w:eastAsia="Times New Roman" w:cstheme="minorHAnsi"/>
+          <w:b/>
+          <w:bCs/>
+          <w:color w:val="0E101A"/>
+          <w:sz w:val="36"/>
+          <w:szCs w:val="36"/>
+          <w:lang w:eastAsia="en-CA"/>
+        </w:rPr>
+      </w:pPr>
+    </w:p>
+    <w:p>
+      <w:pPr>
+        <w:spacing w:after="0" w:line="240" w:lineRule="auto"/>
+        <w:rPr>
+          <w:rFonts w:eastAsia="Times New Roman" w:cstheme="minorHAnsi"/>
+          <w:b/>
+          <w:bCs/>
+          <w:color w:val="0E101A"/>
+          <w:sz w:val="36"/>
+          <w:szCs w:val="36"/>
+          <w:lang w:eastAsia="en-CA"/>
+        </w:rPr>
+      </w:pPr>
+      <w:r>
+        <w:rPr>
+          <w:rFonts w:eastAsia="Times New Roman" w:cstheme="minorHAnsi"/>
+          <w:b/>
+          <w:bCs/>
+          <w:color w:val="0E101A"/>
+          <w:sz w:val="36"/>
+          <w:szCs w:val="36"/>
+          <w:lang w:eastAsia="en-CA"/>
+        </w:rPr>
+        <w:lastRenderedPageBreak/>
+        <w:t xml:space="preserve">6. </w:t>
+      </w:r>
+      <w:r>
+        <w:rPr>
+          <w:rFonts w:eastAsia="Times New Roman" w:cstheme="minorHAnsi"/>
+          <w:b/>
+          <w:bCs/>
+          <w:color w:val="0E101A"/>
+          <w:sz w:val="36"/>
+          <w:szCs w:val="36"/>
+          <w:lang w:eastAsia="en-CA"/>
+        </w:rPr>
+        <w:t xml:space="preserve">Use Case View </w:t>
+      </w:r>
+      <w:r>
+        <w:rPr>
+          <w:rFonts w:eastAsia="Times New Roman" w:cstheme="minorHAnsi"/>
+          <w:b/>
+          <w:bCs/>
+          <w:color w:val="0E101A"/>
+          <w:sz w:val="36"/>
+          <w:szCs w:val="36"/>
+          <w:lang w:eastAsia="en-CA"/>
+        </w:rPr>
+        <w:t>and</w:t>
+      </w:r>
+      <w:r>
+        <w:rPr>
+          <w:rFonts w:eastAsia="Times New Roman" w:cstheme="minorHAnsi"/>
+          <w:b/>
+          <w:bCs/>
+          <w:color w:val="0E101A"/>
+          <w:sz w:val="36"/>
+          <w:szCs w:val="36"/>
+          <w:lang w:eastAsia="en-CA"/>
+        </w:rPr>
+        <w:t xml:space="preserve"> </w:t>
+      </w:r>
+      <w:r>
+        <w:rPr>
+          <w:rFonts w:eastAsia="Times New Roman" w:cstheme="minorHAnsi"/>
+          <w:b/>
+          <w:bCs/>
+          <w:color w:val="0E101A"/>
+          <w:sz w:val="36"/>
+          <w:szCs w:val="36"/>
+          <w:lang w:eastAsia="en-CA"/>
+        </w:rPr>
+        <w:t>Practice (</w:t>
+      </w:r>
+      <w:r>
+        <w:rPr>
+          <w:rFonts w:eastAsia="Times New Roman" w:cstheme="minorHAnsi"/>
+          <w:b/>
+          <w:bCs/>
+          <w:color w:val="0E101A"/>
+          <w:sz w:val="36"/>
+          <w:szCs w:val="36"/>
+          <w:lang w:eastAsia="en-CA"/>
+        </w:rPr>
+        <w:t>Application)</w:t>
+      </w:r>
+    </w:p>
+    <w:p>
+      <w:pPr>
+        <w:spacing w:after="0" w:line="240" w:lineRule="auto"/>
+        <w:jc w:val="both"/>
+        <w:rPr>
+          <w:rFonts w:eastAsia="Times New Roman" w:cstheme="minorHAnsi"/>
+          <w:color w:val="0E101A"/>
+          <w:sz w:val="28"/>
+          <w:szCs w:val="28"/>
+          <w:lang w:eastAsia="en-CA"/>
+        </w:rPr>
+      </w:pPr>
+      <w:r>
+        <w:rPr>
+          <w:rFonts w:eastAsia="Times New Roman" w:cstheme="minorHAnsi"/>
+          <w:color w:val="0E101A"/>
+          <w:sz w:val="28"/>
+          <w:szCs w:val="28"/>
+          <w:lang w:eastAsia="en-CA"/>
+        </w:rPr>
+        <w:t xml:space="preserve">The use case will focus on showing the uses of </w:t>
+      </w:r>
+      <w:r>
+        <w:rPr>
+          <w:rFonts w:eastAsia="Times New Roman" w:cstheme="minorHAnsi"/>
+          <w:color w:val="0E101A"/>
+          <w:sz w:val="28"/>
+          <w:szCs w:val="28"/>
+          <w:lang w:eastAsia="en-CA"/>
+        </w:rPr>
+        <w:t>Base Grid Character</w:t>
+      </w:r>
+      <w:r>
+        <w:rPr>
+          <w:rFonts w:eastAsia="Times New Roman" w:cstheme="minorHAnsi"/>
+          <w:color w:val="0E101A"/>
+          <w:sz w:val="28"/>
+          <w:szCs w:val="28"/>
+          <w:lang w:eastAsia="en-CA"/>
+        </w:rPr>
+        <w:t xml:space="preserve"> at different stages in the game and will explain its application so that </w:t>
+      </w:r>
+      <w:r>
+        <w:rPr>
+          <w:rFonts w:eastAsia="Times New Roman" w:cstheme="minorHAnsi"/>
+          <w:color w:val="0E101A"/>
+          <w:sz w:val="28"/>
+          <w:szCs w:val="28"/>
+          <w:lang w:eastAsia="en-CA"/>
+        </w:rPr>
+        <w:t xml:space="preserve">this </w:t>
+      </w:r>
+      <w:r>
+        <w:rPr>
+          <w:rFonts w:eastAsia="Times New Roman" w:cstheme="minorHAnsi"/>
+          <w:color w:val="0E101A"/>
+          <w:sz w:val="28"/>
+          <w:szCs w:val="28"/>
+          <w:lang w:eastAsia="en-CA"/>
+        </w:rPr>
+        <w:t xml:space="preserve">module can act as a guide/reference for someone not quite familiar with the </w:t>
+      </w:r>
+      <w:proofErr w:type="spellStart"/>
+      <w:r>
+        <w:rPr>
+          <w:rFonts w:eastAsia="Times New Roman" w:cstheme="minorHAnsi"/>
+          <w:color w:val="0E101A"/>
+          <w:sz w:val="28"/>
+          <w:szCs w:val="28"/>
+          <w:lang w:eastAsia="en-CA"/>
+        </w:rPr>
+        <w:t>BaseGridCharacter</w:t>
+      </w:r>
+      <w:proofErr w:type="spellEnd"/>
+      <w:r>
+        <w:rPr>
+          <w:rFonts w:eastAsia="Times New Roman" w:cstheme="minorHAnsi"/>
+          <w:color w:val="0E101A"/>
+          <w:sz w:val="28"/>
+          <w:szCs w:val="28"/>
+          <w:lang w:eastAsia="en-CA"/>
+        </w:rPr>
+        <w:t xml:space="preserve"> codebase.</w:t>
+      </w:r>
+    </w:p>
+    <w:p>
+      <w:pPr>
+        <w:spacing w:after="0" w:line="240" w:lineRule="auto"/>
+        <w:jc w:val="both"/>
+        <w:rPr>
+          <w:rFonts w:eastAsia="Times New Roman" w:cstheme="minorHAnsi"/>
+          <w:color w:val="0E101A"/>
+          <w:sz w:val="28"/>
+          <w:szCs w:val="28"/>
+          <w:lang w:eastAsia="en-CA"/>
+        </w:rPr>
+      </w:pPr>
+    </w:p>
+    <w:p>
+      <w:pPr>
+        <w:spacing w:after="0" w:line="240" w:lineRule="auto"/>
+        <w:rPr>
+          <w:rFonts w:eastAsia="Times New Roman" w:cstheme="minorHAnsi"/>
+          <w:b/>
+          <w:bCs/>
+          <w:color w:val="0E101A"/>
+          <w:sz w:val="32"/>
+          <w:szCs w:val="32"/>
+          <w:lang w:eastAsia="en-CA"/>
+        </w:rPr>
+      </w:pPr>
+      <w:r>
+        <w:rPr>
+          <w:rFonts w:cstheme="minorHAnsi"/>
+        </w:rPr>
+        <w:t xml:space="preserve"> </w:t>
+      </w:r>
+      <w:r>
+        <w:rPr>
+          <w:rFonts w:eastAsia="Times New Roman" w:cstheme="minorHAnsi"/>
+          <w:b/>
+          <w:bCs/>
+          <w:color w:val="0E101A"/>
+          <w:sz w:val="32"/>
+          <w:szCs w:val="32"/>
+          <w:lang w:eastAsia="en-CA"/>
+        </w:rPr>
+        <w:t>A</w:t>
+      </w:r>
+      <w:r>
+        <w:rPr>
+          <w:rFonts w:eastAsia="Times New Roman" w:cstheme="minorHAnsi"/>
+          <w:b/>
+          <w:bCs/>
+          <w:color w:val="0E101A"/>
+          <w:sz w:val="32"/>
+          <w:szCs w:val="32"/>
+          <w:lang w:eastAsia="en-CA"/>
+        </w:rPr>
+        <w:t xml:space="preserve">. </w:t>
+      </w:r>
+      <w:r>
+        <w:rPr>
+          <w:rFonts w:eastAsia="Times New Roman" w:cstheme="minorHAnsi"/>
+          <w:b/>
+          <w:bCs/>
+          <w:color w:val="0E101A"/>
+          <w:sz w:val="32"/>
+          <w:szCs w:val="32"/>
+          <w:lang w:eastAsia="en-CA"/>
+        </w:rPr>
+        <w:t>For Class Inheriting from Base Grid Actor</w:t>
+      </w:r>
+    </w:p>
+    <w:p>
+      <w:pPr>
+        <w:spacing w:after="0" w:line="240" w:lineRule="auto"/>
+        <w:rPr>
+          <w:rFonts w:eastAsia="Times New Roman" w:cstheme="minorHAnsi"/>
+          <w:color w:val="0E101A"/>
+          <w:sz w:val="28"/>
+          <w:szCs w:val="28"/>
+          <w:lang w:eastAsia="en-CA"/>
+        </w:rPr>
+      </w:pPr>
+      <w:r>
+        <w:rPr>
+          <w:rFonts w:eastAsia="Times New Roman" w:cstheme="minorHAnsi"/>
+          <w:color w:val="0E101A"/>
+          <w:sz w:val="28"/>
+          <w:szCs w:val="28"/>
+          <w:lang w:eastAsia="en-CA"/>
+        </w:rPr>
+        <w:t xml:space="preserve">Just inheriting from the </w:t>
+      </w:r>
+      <w:proofErr w:type="spellStart"/>
+      <w:r>
+        <w:rPr>
+          <w:rFonts w:eastAsia="Times New Roman" w:cstheme="minorHAnsi"/>
+          <w:color w:val="0E101A"/>
+          <w:sz w:val="28"/>
+          <w:szCs w:val="28"/>
+          <w:lang w:eastAsia="en-CA"/>
+        </w:rPr>
+        <w:t>BaseGridActor</w:t>
+      </w:r>
+      <w:proofErr w:type="spellEnd"/>
+      <w:r>
+        <w:rPr>
+          <w:rFonts w:eastAsia="Times New Roman" w:cstheme="minorHAnsi"/>
+          <w:color w:val="0E101A"/>
+          <w:sz w:val="28"/>
+          <w:szCs w:val="28"/>
+          <w:lang w:eastAsia="en-CA"/>
+        </w:rPr>
+        <w:t xml:space="preserve"> will hook up the inherited actor for TileMap Registration System and will handle AutoReposition and other small stuff.</w:t>
+      </w:r>
+    </w:p>
+    <w:p>
+      <w:pPr>
+        <w:spacing w:after="0" w:line="240" w:lineRule="auto"/>
+        <w:rPr>
+          <w:rFonts w:eastAsia="Times New Roman" w:cstheme="minorHAnsi"/>
+          <w:color w:val="0E101A"/>
+          <w:sz w:val="28"/>
+          <w:szCs w:val="28"/>
+          <w:lang w:eastAsia="en-CA"/>
+        </w:rPr>
+      </w:pPr>
+      <w:r>
+        <w:rPr>
+          <w:rFonts w:eastAsia="Times New Roman" w:cstheme="minorHAnsi"/>
+          <w:color w:val="0E101A"/>
+          <w:sz w:val="28"/>
+          <w:szCs w:val="28"/>
+          <w:lang w:eastAsia="en-CA"/>
+        </w:rPr>
+        <w:t xml:space="preserve">There is already </w:t>
+      </w:r>
+      <w:proofErr w:type="spellStart"/>
+      <w:r>
+        <w:rPr>
+          <w:rFonts w:eastAsia="Times New Roman" w:cstheme="minorHAnsi"/>
+          <w:color w:val="0E101A"/>
+          <w:sz w:val="28"/>
+          <w:szCs w:val="28"/>
+          <w:lang w:eastAsia="en-CA"/>
+        </w:rPr>
+        <w:t>BaseMesh</w:t>
+      </w:r>
+      <w:proofErr w:type="spellEnd"/>
+      <w:r>
+        <w:rPr>
+          <w:rFonts w:eastAsia="Times New Roman" w:cstheme="minorHAnsi"/>
+          <w:color w:val="0E101A"/>
+          <w:sz w:val="28"/>
+          <w:szCs w:val="28"/>
+          <w:lang w:eastAsia="en-CA"/>
+        </w:rPr>
+        <w:t xml:space="preserve"> available to set any desired mesh in inherited class.</w:t>
+      </w:r>
+    </w:p>
+    <w:p>
+      <w:pPr>
+        <w:spacing w:after="0" w:line="240" w:lineRule="auto"/>
+        <w:rPr>
+          <w:rFonts w:eastAsia="Times New Roman" w:cstheme="minorHAnsi"/>
+          <w:color w:val="0E101A"/>
+          <w:sz w:val="28"/>
+          <w:szCs w:val="28"/>
+          <w:lang w:eastAsia="en-CA"/>
+        </w:rPr>
+      </w:pPr>
+      <w:r>
+        <w:rPr>
+          <w:rFonts w:eastAsia="Times New Roman" w:cstheme="minorHAnsi"/>
+          <w:color w:val="0E101A"/>
+          <w:sz w:val="28"/>
+          <w:szCs w:val="28"/>
+          <w:lang w:eastAsia="en-CA"/>
+        </w:rPr>
+        <w:t>For the inherited Actor there is already a helper function to check if the player is on the Tile. For Instance, </w:t>
+      </w:r>
+    </w:p>
+    <w:p>
+      <w:pPr>
+        <w:spacing w:after="0" w:line="240" w:lineRule="auto"/>
+        <w:rPr>
+          <w:rFonts w:eastAsia="Times New Roman" w:cstheme="minorHAnsi"/>
+          <w:color w:val="0E101A"/>
+          <w:sz w:val="28"/>
+          <w:szCs w:val="28"/>
+          <w:lang w:eastAsia="en-CA"/>
+        </w:rPr>
+      </w:pPr>
+      <w:r>
+        <w:rPr>
+          <w:rFonts w:eastAsia="Times New Roman" w:cstheme="minorHAnsi"/>
+          <w:i/>
+          <w:iCs/>
+          <w:color w:val="0E101A"/>
+          <w:sz w:val="28"/>
+          <w:szCs w:val="28"/>
+          <w:lang w:eastAsia="en-CA"/>
+        </w:rPr>
+        <w:t>if (</w:t>
+      </w:r>
+      <w:proofErr w:type="spellStart"/>
+      <w:proofErr w:type="gramStart"/>
+      <w:r>
+        <w:rPr>
+          <w:rFonts w:eastAsia="Times New Roman" w:cstheme="minorHAnsi"/>
+          <w:i/>
+          <w:iCs/>
+          <w:color w:val="0E101A"/>
+          <w:sz w:val="28"/>
+          <w:szCs w:val="28"/>
+          <w:lang w:eastAsia="en-CA"/>
+        </w:rPr>
+        <w:t>CheckPlayerOnTheTile</w:t>
+      </w:r>
+      <w:proofErr w:type="spellEnd"/>
+      <w:r>
+        <w:rPr>
+          <w:rFonts w:eastAsia="Times New Roman" w:cstheme="minorHAnsi"/>
+          <w:i/>
+          <w:iCs/>
+          <w:color w:val="0E101A"/>
+          <w:sz w:val="28"/>
+          <w:szCs w:val="28"/>
+          <w:lang w:eastAsia="en-CA"/>
+        </w:rPr>
+        <w:t>(</w:t>
+      </w:r>
+      <w:proofErr w:type="gramEnd"/>
+      <w:r>
+        <w:rPr>
+          <w:rFonts w:eastAsia="Times New Roman" w:cstheme="minorHAnsi"/>
+          <w:i/>
+          <w:iCs/>
+          <w:color w:val="0E101A"/>
+          <w:sz w:val="28"/>
+          <w:szCs w:val="28"/>
+          <w:lang w:eastAsia="en-CA"/>
+        </w:rPr>
+        <w:t>))</w:t>
+      </w:r>
+    </w:p>
+    <w:p>
+      <w:pPr>
+        <w:spacing w:after="0" w:line="240" w:lineRule="auto"/>
+        <w:rPr>
+          <w:rFonts w:eastAsia="Times New Roman" w:cstheme="minorHAnsi"/>
+          <w:color w:val="0E101A"/>
+          <w:sz w:val="28"/>
+          <w:szCs w:val="28"/>
+          <w:lang w:eastAsia="en-CA"/>
+        </w:rPr>
+      </w:pPr>
+      <w:r>
+        <w:rPr>
+          <w:rFonts w:eastAsia="Times New Roman" w:cstheme="minorHAnsi"/>
+          <w:i/>
+          <w:iCs/>
+          <w:color w:val="0E101A"/>
+          <w:sz w:val="28"/>
+          <w:szCs w:val="28"/>
+          <w:lang w:eastAsia="en-CA"/>
+        </w:rPr>
+        <w:t>{</w:t>
+      </w:r>
+    </w:p>
+    <w:p>
+      <w:pPr>
+        <w:spacing w:after="0" w:line="240" w:lineRule="auto"/>
+        <w:rPr>
+          <w:rFonts w:eastAsia="Times New Roman" w:cstheme="minorHAnsi"/>
+          <w:color w:val="0E101A"/>
+          <w:sz w:val="28"/>
+          <w:szCs w:val="28"/>
+          <w:lang w:eastAsia="en-CA"/>
+        </w:rPr>
+      </w:pPr>
+      <w:r>
+        <w:rPr>
+          <w:rFonts w:eastAsia="Times New Roman" w:cstheme="minorHAnsi"/>
+          <w:i/>
+          <w:iCs/>
+          <w:color w:val="0E101A"/>
+          <w:sz w:val="28"/>
+          <w:szCs w:val="28"/>
+          <w:lang w:eastAsia="en-CA"/>
+        </w:rPr>
+        <w:t>//Player-&gt;</w:t>
+      </w:r>
+      <w:proofErr w:type="spellStart"/>
+      <w:r>
+        <w:rPr>
+          <w:rFonts w:eastAsia="Times New Roman" w:cstheme="minorHAnsi"/>
+          <w:i/>
+          <w:iCs/>
+          <w:color w:val="0E101A"/>
+          <w:sz w:val="28"/>
+          <w:szCs w:val="28"/>
+          <w:lang w:eastAsia="en-CA"/>
+        </w:rPr>
+        <w:t>DoPickup</w:t>
+      </w:r>
+      <w:proofErr w:type="spellEnd"/>
+    </w:p>
+    <w:p>
+      <w:pPr>
+        <w:spacing w:after="0" w:line="240" w:lineRule="auto"/>
+        <w:rPr>
+          <w:rFonts w:eastAsia="Times New Roman" w:cstheme="minorHAnsi"/>
+          <w:color w:val="0E101A"/>
+          <w:sz w:val="28"/>
+          <w:szCs w:val="28"/>
+          <w:lang w:eastAsia="en-CA"/>
+        </w:rPr>
+      </w:pPr>
+      <w:r>
+        <w:rPr>
+          <w:rFonts w:eastAsia="Times New Roman" w:cstheme="minorHAnsi"/>
+          <w:i/>
+          <w:iCs/>
+          <w:color w:val="0E101A"/>
+          <w:sz w:val="28"/>
+          <w:szCs w:val="28"/>
+          <w:lang w:eastAsia="en-CA"/>
+        </w:rPr>
+        <w:t>}</w:t>
+      </w:r>
+    </w:p>
+    <w:p>
+      <w:pPr>
+        <w:spacing w:after="0" w:line="240" w:lineRule="auto"/>
+        <w:rPr>
+          <w:rFonts w:eastAsia="Times New Roman" w:cstheme="minorHAnsi"/>
+          <w:b/>
+          <w:bCs/>
+          <w:color w:val="0E101A"/>
+          <w:sz w:val="32"/>
+          <w:szCs w:val="32"/>
+          <w:lang w:eastAsia="en-CA"/>
+        </w:rPr>
+      </w:pPr>
+    </w:p>
+    <w:p>
+      <w:pPr>
+        <w:spacing w:after="0" w:line="240" w:lineRule="auto"/>
+      </w:pPr>
+      <w:r>
+        <w:rPr>
+          <w:rFonts w:eastAsia="Times New Roman" w:cstheme="minorHAnsi"/>
+          <w:b/>
+          <w:bCs/>
+          <w:color w:val="0E101A"/>
+          <w:sz w:val="32"/>
+          <w:szCs w:val="32"/>
+          <w:lang w:eastAsia="en-CA"/>
+        </w:rPr>
+        <w:t>B. For Class Inheriting from Base Grid Character</w:t>
+      </w:r>
+      <w:r>
+        <w:t xml:space="preserve"> </w:t>
+      </w:r>
+    </w:p>
+    <w:p>
+      <w:pPr>
+        <w:spacing w:after="0" w:line="240" w:lineRule="auto"/>
+      </w:pPr>
+    </w:p>
+    <w:p>
+      <w:pPr>
+        <w:spacing w:after="0" w:line="240" w:lineRule="auto"/>
+        <w:rPr>
+          <w:rFonts w:eastAsia="Times New Roman" w:cstheme="minorHAnsi"/>
+          <w:color w:val="0E101A"/>
+          <w:sz w:val="28"/>
+          <w:szCs w:val="28"/>
+          <w:lang w:eastAsia="en-CA"/>
+        </w:rPr>
+      </w:pPr>
+      <w:r>
+        <w:rPr>
+          <w:rFonts w:eastAsia="Times New Roman" w:cstheme="minorHAnsi"/>
+          <w:color w:val="0E101A"/>
+          <w:sz w:val="28"/>
+          <w:szCs w:val="28"/>
+          <w:lang w:eastAsia="en-CA"/>
+        </w:rPr>
+        <w:t xml:space="preserve">Inheriting from the </w:t>
+      </w:r>
+      <w:proofErr w:type="spellStart"/>
+      <w:r>
+        <w:rPr>
+          <w:rFonts w:eastAsia="Times New Roman" w:cstheme="minorHAnsi"/>
+          <w:color w:val="0E101A"/>
+          <w:sz w:val="28"/>
+          <w:szCs w:val="28"/>
+          <w:lang w:eastAsia="en-CA"/>
+        </w:rPr>
+        <w:t>BaseGridActor</w:t>
+      </w:r>
+      <w:proofErr w:type="spellEnd"/>
+      <w:r>
+        <w:rPr>
+          <w:rFonts w:eastAsia="Times New Roman" w:cstheme="minorHAnsi"/>
+          <w:color w:val="0E101A"/>
+          <w:sz w:val="28"/>
+          <w:szCs w:val="28"/>
+          <w:lang w:eastAsia="en-CA"/>
+        </w:rPr>
+        <w:t xml:space="preserve"> will hook up the inherited actor for TileMap Registration System, will handle AutoReposition and some other small stuff. It also comes with nifty functions such as </w:t>
+      </w:r>
+      <w:proofErr w:type="spellStart"/>
+      <w:r>
+        <w:rPr>
+          <w:rFonts w:eastAsia="Times New Roman" w:cstheme="minorHAnsi"/>
+          <w:color w:val="0E101A"/>
+          <w:sz w:val="28"/>
+          <w:szCs w:val="28"/>
+          <w:lang w:eastAsia="en-CA"/>
+        </w:rPr>
+        <w:t>MoveTile</w:t>
+      </w:r>
+      <w:proofErr w:type="spellEnd"/>
+      <w:r>
+        <w:rPr>
+          <w:rFonts w:eastAsia="Times New Roman" w:cstheme="minorHAnsi"/>
+          <w:color w:val="0E101A"/>
+          <w:sz w:val="28"/>
+          <w:szCs w:val="28"/>
+          <w:lang w:eastAsia="en-CA"/>
+        </w:rPr>
+        <w:t xml:space="preserve">, </w:t>
+      </w:r>
+      <w:proofErr w:type="spellStart"/>
+      <w:r>
+        <w:rPr>
+          <w:rFonts w:eastAsia="Times New Roman" w:cstheme="minorHAnsi"/>
+          <w:color w:val="0E101A"/>
+          <w:sz w:val="28"/>
+          <w:szCs w:val="28"/>
+          <w:lang w:eastAsia="en-CA"/>
+        </w:rPr>
+        <w:t>MoveLeft</w:t>
+      </w:r>
+      <w:proofErr w:type="spellEnd"/>
+      <w:r>
+        <w:rPr>
+          <w:rFonts w:eastAsia="Times New Roman" w:cstheme="minorHAnsi"/>
+          <w:color w:val="0E101A"/>
+          <w:sz w:val="28"/>
+          <w:szCs w:val="28"/>
+          <w:lang w:eastAsia="en-CA"/>
+        </w:rPr>
+        <w:t>/Right/Forward/Backward, Rotate, KnockOut, etc.</w:t>
+      </w:r>
+    </w:p>
+    <w:p>
+      <w:pPr>
+        <w:spacing w:after="0" w:line="240" w:lineRule="auto"/>
+        <w:rPr>
+          <w:rFonts w:eastAsia="Times New Roman" w:cstheme="minorHAnsi"/>
+          <w:color w:val="0E101A"/>
+          <w:sz w:val="28"/>
+          <w:szCs w:val="28"/>
+          <w:lang w:eastAsia="en-CA"/>
+        </w:rPr>
+      </w:pPr>
+    </w:p>
+    <w:p>
+      <w:pPr>
+        <w:spacing w:after="0" w:line="240" w:lineRule="auto"/>
+        <w:rPr>
+          <w:rFonts w:eastAsia="Times New Roman" w:cstheme="minorHAnsi"/>
+          <w:color w:val="0E101A"/>
+          <w:sz w:val="28"/>
+          <w:szCs w:val="28"/>
+          <w:lang w:eastAsia="en-CA"/>
+        </w:rPr>
+      </w:pPr>
+      <w:r>
+        <w:rPr>
+          <w:rFonts w:eastAsia="Times New Roman" w:cstheme="minorHAnsi"/>
+          <w:color w:val="0E101A"/>
+          <w:sz w:val="28"/>
+          <w:szCs w:val="28"/>
+          <w:lang w:eastAsia="en-CA"/>
+        </w:rPr>
+        <w:t xml:space="preserve">Any inherited class can just call </w:t>
+      </w:r>
+      <w:proofErr w:type="spellStart"/>
+      <w:r>
+        <w:rPr>
+          <w:rFonts w:eastAsia="Times New Roman" w:cstheme="minorHAnsi"/>
+          <w:color w:val="0E101A"/>
+          <w:sz w:val="28"/>
+          <w:szCs w:val="28"/>
+          <w:lang w:eastAsia="en-CA"/>
+        </w:rPr>
+        <w:t>MoveRight</w:t>
+      </w:r>
+      <w:proofErr w:type="spellEnd"/>
+      <w:r>
+        <w:rPr>
+          <w:rFonts w:eastAsia="Times New Roman" w:cstheme="minorHAnsi"/>
+          <w:color w:val="0E101A"/>
+          <w:sz w:val="28"/>
+          <w:szCs w:val="28"/>
+          <w:lang w:eastAsia="en-CA"/>
+        </w:rPr>
+        <w:t xml:space="preserve"> to move right and </w:t>
+      </w:r>
+      <w:proofErr w:type="spellStart"/>
+      <w:r>
+        <w:rPr>
+          <w:rFonts w:eastAsia="Times New Roman" w:cstheme="minorHAnsi"/>
+          <w:color w:val="0E101A"/>
+          <w:sz w:val="28"/>
+          <w:szCs w:val="28"/>
+          <w:lang w:eastAsia="en-CA"/>
+        </w:rPr>
+        <w:t>BaseGridCharacter</w:t>
+      </w:r>
+      <w:proofErr w:type="spellEnd"/>
+      <w:r>
+        <w:rPr>
+          <w:rFonts w:eastAsia="Times New Roman" w:cstheme="minorHAnsi"/>
+          <w:color w:val="0E101A"/>
+          <w:sz w:val="28"/>
+          <w:szCs w:val="28"/>
+          <w:lang w:eastAsia="en-CA"/>
+        </w:rPr>
+        <w:t xml:space="preserve"> will handle all the checks -</w:t>
+      </w:r>
+    </w:p>
+    <w:p>
+      <w:pPr>
+        <w:spacing w:after="0" w:line="240" w:lineRule="auto"/>
+        <w:rPr>
+          <w:rFonts w:eastAsia="Times New Roman" w:cstheme="minorHAnsi"/>
+          <w:color w:val="0E101A"/>
+          <w:sz w:val="28"/>
+          <w:szCs w:val="28"/>
+          <w:lang w:eastAsia="en-CA"/>
+        </w:rPr>
+      </w:pPr>
+      <w:proofErr w:type="spellStart"/>
+      <w:proofErr w:type="gramStart"/>
+      <w:r>
+        <w:rPr>
+          <w:rFonts w:eastAsia="Times New Roman" w:cstheme="minorHAnsi"/>
+          <w:i/>
+          <w:iCs/>
+          <w:color w:val="0E101A"/>
+          <w:sz w:val="28"/>
+          <w:szCs w:val="28"/>
+          <w:lang w:eastAsia="en-CA"/>
+        </w:rPr>
+        <w:t>MoveRight</w:t>
+      </w:r>
+      <w:proofErr w:type="spellEnd"/>
+      <w:r>
+        <w:rPr>
+          <w:rFonts w:eastAsia="Times New Roman" w:cstheme="minorHAnsi"/>
+          <w:i/>
+          <w:iCs/>
+          <w:color w:val="0E101A"/>
+          <w:sz w:val="28"/>
+          <w:szCs w:val="28"/>
+          <w:lang w:eastAsia="en-CA"/>
+        </w:rPr>
+        <w:t>(</w:t>
+      </w:r>
+      <w:proofErr w:type="gramEnd"/>
+      <w:r>
+        <w:rPr>
+          <w:rFonts w:eastAsia="Times New Roman" w:cstheme="minorHAnsi"/>
+          <w:i/>
+          <w:iCs/>
+          <w:color w:val="0E101A"/>
+          <w:sz w:val="28"/>
+          <w:szCs w:val="28"/>
+          <w:lang w:eastAsia="en-CA"/>
+        </w:rPr>
+        <w:t>);</w:t>
+      </w:r>
+    </w:p>
+    <w:p>
+      <w:pPr>
+        <w:spacing w:after="0" w:line="240" w:lineRule="auto"/>
+        <w:rPr>
+          <w:rFonts w:eastAsia="Times New Roman" w:cstheme="minorHAnsi"/>
+          <w:color w:val="0E101A"/>
+          <w:sz w:val="28"/>
+          <w:szCs w:val="28"/>
+          <w:lang w:eastAsia="en-CA"/>
+        </w:rPr>
+      </w:pPr>
+    </w:p>
+    <w:p>
+      <w:pPr>
+        <w:spacing w:after="0" w:line="240" w:lineRule="auto"/>
+        <w:rPr>
+          <w:rFonts w:eastAsia="Times New Roman" w:cstheme="minorHAnsi"/>
+          <w:color w:val="0E101A"/>
+          <w:sz w:val="28"/>
+          <w:szCs w:val="28"/>
+          <w:lang w:eastAsia="en-CA"/>
+        </w:rPr>
+      </w:pPr>
+      <w:r>
+        <w:rPr>
+          <w:rFonts w:eastAsia="Times New Roman" w:cstheme="minorHAnsi"/>
+          <w:color w:val="0E101A"/>
+          <w:sz w:val="28"/>
+          <w:szCs w:val="28"/>
+          <w:lang w:eastAsia="en-CA"/>
+        </w:rPr>
+        <w:t>Similarly, to rotate call, </w:t>
+      </w:r>
+    </w:p>
+    <w:p>
+      <w:pPr>
+        <w:spacing w:after="0" w:line="240" w:lineRule="auto"/>
+        <w:rPr>
+          <w:rFonts w:eastAsia="Times New Roman" w:cstheme="minorHAnsi"/>
+          <w:color w:val="0E101A"/>
+          <w:sz w:val="28"/>
+          <w:szCs w:val="28"/>
+          <w:lang w:eastAsia="en-CA"/>
+        </w:rPr>
+      </w:pPr>
+      <w:proofErr w:type="gramStart"/>
+      <w:r>
+        <w:rPr>
+          <w:rFonts w:eastAsia="Times New Roman" w:cstheme="minorHAnsi"/>
+          <w:i/>
+          <w:iCs/>
+          <w:color w:val="0E101A"/>
+          <w:sz w:val="28"/>
+          <w:szCs w:val="28"/>
+          <w:lang w:eastAsia="en-CA"/>
+        </w:rPr>
+        <w:t>Rotate(</w:t>
+      </w:r>
+      <w:proofErr w:type="gramEnd"/>
+      <w:r>
+        <w:rPr>
+          <w:rFonts w:eastAsia="Times New Roman" w:cstheme="minorHAnsi"/>
+          <w:i/>
+          <w:iCs/>
+          <w:color w:val="0E101A"/>
+          <w:sz w:val="28"/>
+          <w:szCs w:val="28"/>
+          <w:lang w:eastAsia="en-CA"/>
+        </w:rPr>
+        <w:t>float rotation);</w:t>
+      </w:r>
+    </w:p>
+    <w:p>
+      <w:pPr>
+        <w:spacing w:after="0" w:line="240" w:lineRule="auto"/>
+        <w:rPr>
+          <w:rFonts w:eastAsia="Times New Roman" w:cstheme="minorHAnsi"/>
+          <w:color w:val="0E101A"/>
+          <w:sz w:val="28"/>
+          <w:szCs w:val="28"/>
+          <w:lang w:eastAsia="en-CA"/>
+        </w:rPr>
+      </w:pPr>
+    </w:p>
+    <w:p>
+      <w:pPr>
+        <w:spacing w:after="0" w:line="240" w:lineRule="auto"/>
+        <w:rPr>
+          <w:rFonts w:eastAsia="Times New Roman" w:cstheme="minorHAnsi"/>
+          <w:color w:val="0E101A"/>
+          <w:sz w:val="28"/>
+          <w:szCs w:val="28"/>
+          <w:lang w:eastAsia="en-CA"/>
+        </w:rPr>
+      </w:pPr>
+      <w:r>
+        <w:rPr>
+          <w:rFonts w:eastAsia="Times New Roman" w:cstheme="minorHAnsi"/>
+          <w:color w:val="0E101A"/>
+          <w:sz w:val="28"/>
+          <w:szCs w:val="28"/>
+          <w:lang w:eastAsia="en-CA"/>
+        </w:rPr>
+        <w:t>To KnockOut,</w:t>
+      </w:r>
+    </w:p>
+    <w:p>
+      <w:pPr>
+        <w:spacing w:after="0" w:line="240" w:lineRule="auto"/>
+        <w:rPr>
+          <w:rFonts w:eastAsia="Times New Roman" w:cstheme="minorHAnsi"/>
+          <w:color w:val="0E101A"/>
+          <w:sz w:val="28"/>
+          <w:szCs w:val="28"/>
+          <w:lang w:eastAsia="en-CA"/>
+        </w:rPr>
+      </w:pPr>
+      <w:proofErr w:type="gramStart"/>
+      <w:r>
+        <w:rPr>
+          <w:rFonts w:eastAsia="Times New Roman" w:cstheme="minorHAnsi"/>
+          <w:i/>
+          <w:iCs/>
+          <w:color w:val="0E101A"/>
+          <w:sz w:val="28"/>
+          <w:szCs w:val="28"/>
+          <w:lang w:eastAsia="en-CA"/>
+        </w:rPr>
+        <w:t>KnockOut(</w:t>
+      </w:r>
+      <w:proofErr w:type="gramEnd"/>
+      <w:r>
+        <w:rPr>
+          <w:rFonts w:eastAsia="Times New Roman" w:cstheme="minorHAnsi"/>
+          <w:i/>
+          <w:iCs/>
+          <w:color w:val="0E101A"/>
+          <w:sz w:val="28"/>
+          <w:szCs w:val="28"/>
+          <w:lang w:eastAsia="en-CA"/>
+        </w:rPr>
+        <w:t>);</w:t>
+      </w:r>
+    </w:p>
+    <w:p>
+      <w:pPr>
+        <w:spacing w:after="0" w:line="240" w:lineRule="auto"/>
+        <w:rPr>
+          <w:rFonts w:eastAsia="Times New Roman" w:cstheme="minorHAnsi"/>
+          <w:color w:val="0E101A"/>
+          <w:sz w:val="28"/>
+          <w:szCs w:val="28"/>
+          <w:lang w:eastAsia="en-CA"/>
+        </w:rPr>
+      </w:pPr>
+      <w:r>
+        <w:rPr>
+          <w:rFonts w:eastAsia="Times New Roman" w:cstheme="minorHAnsi"/>
+          <w:color w:val="0E101A"/>
+          <w:sz w:val="28"/>
+          <w:szCs w:val="28"/>
+          <w:lang w:eastAsia="en-CA"/>
+        </w:rPr>
+        <w:t>One can opt for being destroyed or not on KnockOut by setting</w:t>
+      </w:r>
+    </w:p>
+    <w:p>
+      <w:pPr>
+        <w:spacing w:after="0" w:line="240" w:lineRule="auto"/>
+        <w:rPr>
+          <w:rFonts w:eastAsia="Times New Roman" w:cstheme="minorHAnsi"/>
+          <w:color w:val="0E101A"/>
+          <w:sz w:val="28"/>
+          <w:szCs w:val="28"/>
+          <w:lang w:eastAsia="en-CA"/>
+        </w:rPr>
+      </w:pPr>
+      <w:proofErr w:type="spellStart"/>
+      <w:r>
+        <w:rPr>
+          <w:rFonts w:eastAsia="Times New Roman" w:cstheme="minorHAnsi"/>
+          <w:i/>
+          <w:iCs/>
+          <w:color w:val="0E101A"/>
+          <w:sz w:val="28"/>
+          <w:szCs w:val="28"/>
+          <w:lang w:eastAsia="en-CA"/>
+        </w:rPr>
+        <w:t>bShouldDestroy</w:t>
+      </w:r>
+      <w:proofErr w:type="spellEnd"/>
+      <w:r>
+        <w:rPr>
+          <w:rFonts w:eastAsia="Times New Roman" w:cstheme="minorHAnsi"/>
+          <w:i/>
+          <w:iCs/>
+          <w:color w:val="0E101A"/>
+          <w:sz w:val="28"/>
+          <w:szCs w:val="28"/>
+          <w:lang w:eastAsia="en-CA"/>
+        </w:rPr>
+        <w:t xml:space="preserve"> = false/true;</w:t>
+      </w:r>
+    </w:p>
+    <w:p>
+      <w:pPr>
+        <w:spacing w:after="0" w:line="240" w:lineRule="auto"/>
+      </w:pPr>
+    </w:p>
+    <w:p>
+      <w:pPr>
+        <w:spacing w:after="0" w:line="240" w:lineRule="auto"/>
+        <w:rPr>
+          <w:rFonts w:eastAsia="Times New Roman" w:cstheme="minorHAnsi"/>
+          <w:b/>
+          <w:bCs/>
+          <w:color w:val="0E101A"/>
+          <w:sz w:val="32"/>
+          <w:szCs w:val="32"/>
+          <w:lang w:eastAsia="en-CA"/>
+        </w:rPr>
+      </w:pPr>
+      <w:r>
+        <w:rPr>
+          <w:rFonts w:eastAsia="Times New Roman" w:cstheme="minorHAnsi"/>
+          <w:b/>
+          <w:bCs/>
+          <w:color w:val="0E101A"/>
+          <w:sz w:val="32"/>
+          <w:szCs w:val="32"/>
+          <w:lang w:eastAsia="en-CA"/>
+        </w:rPr>
         <w:lastRenderedPageBreak/>
         <w:t>C</w:t>
       </w:r>
@@ -6015,7 +8237,7 @@
           <w:szCs w:val="32"/>
           <w:lang w:eastAsia="en-CA"/>
         </w:rPr>
-        <w:t>.</w:t>
+        <w:t xml:space="preserve">. For Class Inheriting from </w:t>
       </w:r>
       <w:r>
         <w:rPr>
@@ -6027,1081 +8249,676 @@
           <w:szCs w:val="32"/>
           <w:lang w:eastAsia="en-CA"/>
         </w:rPr>
-        <w:t xml:space="preserve"> Detailed Design of TileMap System</w:t>
-      </w:r>
-    </w:p>
-    <w:p>
-      <w:pPr>
-        <w:spacing w:after="0" w:line="240" w:lineRule="auto"/>
-        <w:rPr>
-          <w:rFonts w:eastAsia="Times New Roman" w:cstheme="minorHAnsi"/>
+        <w:t>AI</w:t>
+      </w:r>
+      <w:r>
+        <w:rPr>
+          <w:rFonts w:eastAsia="Times New Roman" w:cstheme="minorHAnsi"/>
+          <w:b/>
+          <w:bCs/>
           <w:color w:val="0E101A"/>
           <w:sz w:val="32"/>
           <w:szCs w:val="32"/>
           <w:lang w:eastAsia="en-CA"/>
         </w:rPr>
-      </w:pPr>
-    </w:p>
-    <w:p>
-      <w:pPr>
-        <w:spacing w:after="0" w:line="240" w:lineRule="auto"/>
-        <w:rPr>
-          <w:rFonts w:eastAsia="Times New Roman" w:cstheme="minorHAnsi"/>
-          <w:color w:val="0E101A"/>
-          <w:sz w:val="28"/>
-          <w:szCs w:val="28"/>
-          <w:lang w:eastAsia="en-CA"/>
-        </w:rPr>
-      </w:pPr>
-    </w:p>
-    <w:p>
-      <w:pPr>
-        <w:spacing w:after="0" w:line="240" w:lineRule="auto"/>
-        <w:rPr>
-          <w:rFonts w:eastAsia="Times New Roman" w:cstheme="minorHAnsi"/>
-          <w:b/>
-          <w:bCs/>
-          <w:color w:val="0E101A"/>
-          <w:sz w:val="36"/>
-          <w:szCs w:val="36"/>
-          <w:lang w:eastAsia="en-CA"/>
-        </w:rPr>
-      </w:pPr>
-    </w:p>
-    <w:p>
-      <w:pPr>
-        <w:spacing w:after="0" w:line="240" w:lineRule="auto"/>
-        <w:rPr>
-          <w:rFonts w:eastAsia="Times New Roman" w:cstheme="minorHAnsi"/>
-          <w:b/>
-          <w:bCs/>
-          <w:color w:val="0E101A"/>
-          <w:sz w:val="36"/>
-          <w:szCs w:val="36"/>
-          <w:lang w:eastAsia="en-CA"/>
-        </w:rPr>
-      </w:pPr>
-    </w:p>
-    <w:p>
-      <w:pPr>
-        <w:spacing w:after="0" w:line="240" w:lineRule="auto"/>
-        <w:rPr>
-          <w:rFonts w:eastAsia="Times New Roman" w:cstheme="minorHAnsi"/>
-          <w:b/>
-          <w:bCs/>
-          <w:color w:val="0E101A"/>
-          <w:sz w:val="36"/>
-          <w:szCs w:val="36"/>
-          <w:lang w:eastAsia="en-CA"/>
-        </w:rPr>
-      </w:pPr>
-    </w:p>
-    <w:p>
-      <w:pPr>
-        <w:spacing w:after="0" w:line="240" w:lineRule="auto"/>
-        <w:rPr>
-          <w:rFonts w:eastAsia="Times New Roman" w:cstheme="minorHAnsi"/>
-          <w:b/>
-          <w:bCs/>
-          <w:color w:val="0E101A"/>
-          <w:sz w:val="36"/>
-          <w:szCs w:val="36"/>
-          <w:lang w:eastAsia="en-CA"/>
-        </w:rPr>
-      </w:pPr>
-    </w:p>
-    <w:p>
-      <w:pPr>
-        <w:spacing w:after="0" w:line="240" w:lineRule="auto"/>
-        <w:rPr>
-          <w:rFonts w:eastAsia="Times New Roman" w:cstheme="minorHAnsi"/>
-          <w:b/>
-          <w:bCs/>
-          <w:color w:val="0E101A"/>
-          <w:sz w:val="36"/>
-          <w:szCs w:val="36"/>
-          <w:lang w:eastAsia="en-CA"/>
-        </w:rPr>
-      </w:pPr>
-    </w:p>
-    <w:p>
-      <w:pPr>
-        <w:spacing w:after="0" w:line="240" w:lineRule="auto"/>
-        <w:rPr>
-          <w:rFonts w:eastAsia="Times New Roman" w:cstheme="minorHAnsi"/>
-          <w:b/>
-          <w:bCs/>
-          <w:color w:val="0E101A"/>
-          <w:sz w:val="36"/>
-          <w:szCs w:val="36"/>
-          <w:lang w:eastAsia="en-CA"/>
-        </w:rPr>
-      </w:pPr>
-    </w:p>
-    <w:p>
-      <w:pPr>
-        <w:spacing w:after="0" w:line="240" w:lineRule="auto"/>
-        <w:rPr>
-          <w:rFonts w:eastAsia="Times New Roman" w:cstheme="minorHAnsi"/>
-          <w:b/>
-          <w:bCs/>
-          <w:color w:val="0E101A"/>
-          <w:sz w:val="36"/>
-          <w:szCs w:val="36"/>
-          <w:lang w:eastAsia="en-CA"/>
-        </w:rPr>
-      </w:pPr>
-    </w:p>
-    <w:p>
-      <w:pPr>
-        <w:spacing w:after="0" w:line="240" w:lineRule="auto"/>
-        <w:rPr>
-          <w:rFonts w:eastAsia="Times New Roman" w:cstheme="minorHAnsi"/>
-          <w:b/>
-          <w:bCs/>
-          <w:color w:val="0E101A"/>
-          <w:sz w:val="36"/>
-          <w:szCs w:val="36"/>
-          <w:lang w:eastAsia="en-CA"/>
-        </w:rPr>
-      </w:pPr>
-    </w:p>
-    <w:p>
-      <w:pPr>
-        <w:spacing w:after="0" w:line="240" w:lineRule="auto"/>
-        <w:rPr>
-          <w:rFonts w:eastAsia="Times New Roman" w:cstheme="minorHAnsi"/>
-          <w:b/>
-          <w:bCs/>
-          <w:color w:val="0E101A"/>
-          <w:sz w:val="36"/>
-          <w:szCs w:val="36"/>
-          <w:lang w:eastAsia="en-CA"/>
-        </w:rPr>
-      </w:pPr>
-    </w:p>
-    <w:p>
-      <w:pPr>
-        <w:spacing w:after="0" w:line="240" w:lineRule="auto"/>
-        <w:rPr>
-          <w:rFonts w:eastAsia="Times New Roman" w:cstheme="minorHAnsi"/>
-          <w:b/>
-          <w:bCs/>
-          <w:color w:val="0E101A"/>
-          <w:sz w:val="36"/>
-          <w:szCs w:val="36"/>
-          <w:lang w:eastAsia="en-CA"/>
-        </w:rPr>
-      </w:pPr>
-    </w:p>
-    <w:p>
-      <w:pPr>
-        <w:spacing w:after="0" w:line="240" w:lineRule="auto"/>
-        <w:rPr>
-          <w:rFonts w:eastAsia="Times New Roman" w:cstheme="minorHAnsi"/>
-          <w:b/>
-          <w:bCs/>
-          <w:color w:val="0E101A"/>
-          <w:sz w:val="36"/>
-          <w:szCs w:val="36"/>
-          <w:lang w:eastAsia="en-CA"/>
-        </w:rPr>
-      </w:pPr>
-    </w:p>
-    <w:p>
-      <w:pPr>
-        <w:spacing w:after="0" w:line="240" w:lineRule="auto"/>
-        <w:rPr>
-          <w:rFonts w:eastAsia="Times New Roman" w:cstheme="minorHAnsi"/>
-          <w:b/>
-          <w:bCs/>
-          <w:color w:val="0E101A"/>
-          <w:sz w:val="36"/>
-          <w:szCs w:val="36"/>
-          <w:lang w:eastAsia="en-CA"/>
-        </w:rPr>
-      </w:pPr>
-    </w:p>
-    <w:p>
-      <w:pPr>
-        <w:spacing w:after="0" w:line="240" w:lineRule="auto"/>
-        <w:rPr>
-          <w:rFonts w:eastAsia="Times New Roman" w:cstheme="minorHAnsi"/>
-          <w:b/>
-          <w:bCs/>
-          <w:color w:val="0E101A"/>
-          <w:sz w:val="36"/>
-          <w:szCs w:val="36"/>
-          <w:lang w:eastAsia="en-CA"/>
-        </w:rPr>
-      </w:pPr>
-    </w:p>
-    <w:p>
-      <w:pPr>
-        <w:spacing w:after="0" w:line="240" w:lineRule="auto"/>
-        <w:rPr>
-          <w:rFonts w:eastAsia="Times New Roman" w:cstheme="minorHAnsi"/>
-          <w:b/>
-          <w:bCs/>
-          <w:color w:val="0E101A"/>
-          <w:sz w:val="36"/>
-          <w:szCs w:val="36"/>
-          <w:lang w:eastAsia="en-CA"/>
-        </w:rPr>
-      </w:pPr>
-    </w:p>
-    <w:p>
-      <w:pPr>
-        <w:spacing w:after="0" w:line="240" w:lineRule="auto"/>
-        <w:rPr>
-          <w:rFonts w:eastAsia="Times New Roman" w:cstheme="minorHAnsi"/>
-          <w:b/>
-          <w:bCs/>
-          <w:color w:val="0E101A"/>
-          <w:sz w:val="36"/>
-          <w:szCs w:val="36"/>
-          <w:lang w:eastAsia="en-CA"/>
-        </w:rPr>
-      </w:pPr>
-    </w:p>
-    <w:p>
-      <w:pPr>
-        <w:spacing w:after="0" w:line="240" w:lineRule="auto"/>
-        <w:rPr>
-          <w:rFonts w:eastAsia="Times New Roman" w:cstheme="minorHAnsi"/>
-          <w:b/>
-          <w:bCs/>
-          <w:color w:val="0E101A"/>
-          <w:sz w:val="36"/>
-          <w:szCs w:val="36"/>
-          <w:lang w:eastAsia="en-CA"/>
-        </w:rPr>
-      </w:pPr>
-    </w:p>
-    <w:p>
-      <w:pPr>
-        <w:spacing w:after="0" w:line="240" w:lineRule="auto"/>
-        <w:rPr>
-          <w:rFonts w:eastAsia="Times New Roman" w:cstheme="minorHAnsi"/>
-          <w:b/>
-          <w:bCs/>
-          <w:color w:val="0E101A"/>
-          <w:sz w:val="36"/>
-          <w:szCs w:val="36"/>
-          <w:lang w:eastAsia="en-CA"/>
-        </w:rPr>
-      </w:pPr>
-    </w:p>
-    <w:p>
-      <w:pPr>
-        <w:spacing w:after="0" w:line="240" w:lineRule="auto"/>
-        <w:rPr>
-          <w:rFonts w:eastAsia="Times New Roman" w:cstheme="minorHAnsi"/>
-          <w:b/>
-          <w:bCs/>
-          <w:color w:val="0E101A"/>
-          <w:sz w:val="36"/>
-          <w:szCs w:val="36"/>
-          <w:lang w:eastAsia="en-CA"/>
-        </w:rPr>
-      </w:pPr>
-    </w:p>
-    <w:p>
-      <w:pPr>
-        <w:spacing w:after="0" w:line="240" w:lineRule="auto"/>
-        <w:rPr>
-          <w:rFonts w:eastAsia="Times New Roman" w:cstheme="minorHAnsi"/>
-          <w:b/>
-          <w:bCs/>
-          <w:color w:val="0E101A"/>
-          <w:sz w:val="36"/>
-          <w:szCs w:val="36"/>
-          <w:lang w:eastAsia="en-CA"/>
-        </w:rPr>
-      </w:pPr>
-    </w:p>
-    <w:p>
-      <w:pPr>
-        <w:spacing w:after="0" w:line="240" w:lineRule="auto"/>
-        <w:rPr>
-          <w:rFonts w:eastAsia="Times New Roman" w:cstheme="minorHAnsi"/>
-          <w:b/>
-          <w:bCs/>
-          <w:color w:val="0E101A"/>
-          <w:sz w:val="36"/>
-          <w:szCs w:val="36"/>
-          <w:lang w:eastAsia="en-CA"/>
-        </w:rPr>
-      </w:pPr>
-    </w:p>
-    <w:p>
-      <w:pPr>
-        <w:spacing w:after="0" w:line="240" w:lineRule="auto"/>
-        <w:rPr>
-          <w:rFonts w:eastAsia="Times New Roman" w:cstheme="minorHAnsi"/>
-          <w:b/>
-          <w:bCs/>
-          <w:color w:val="0E101A"/>
-          <w:sz w:val="36"/>
-          <w:szCs w:val="36"/>
-          <w:lang w:eastAsia="en-CA"/>
-        </w:rPr>
-      </w:pPr>
-    </w:p>
-    <w:p>
-      <w:pPr>
-        <w:spacing w:after="0" w:line="240" w:lineRule="auto"/>
-        <w:rPr>
-          <w:rFonts w:eastAsia="Times New Roman" w:cstheme="minorHAnsi"/>
-          <w:b/>
-          <w:bCs/>
-          <w:color w:val="0E101A"/>
-          <w:sz w:val="36"/>
-          <w:szCs w:val="36"/>
-          <w:lang w:eastAsia="en-CA"/>
-        </w:rPr>
-      </w:pPr>
-    </w:p>
-    <w:p>
-      <w:pPr>
-        <w:spacing w:after="0" w:line="240" w:lineRule="auto"/>
-        <w:rPr>
-          <w:rFonts w:eastAsia="Times New Roman" w:cstheme="minorHAnsi"/>
-          <w:b/>
-          <w:bCs/>
-          <w:color w:val="0E101A"/>
-          <w:sz w:val="36"/>
-          <w:szCs w:val="36"/>
-          <w:lang w:eastAsia="en-CA"/>
-        </w:rPr>
-      </w:pPr>
-    </w:p>
-    <w:p>
-      <w:pPr>
-        <w:spacing w:after="0" w:line="240" w:lineRule="auto"/>
-        <w:rPr>
-          <w:rFonts w:eastAsia="Times New Roman" w:cstheme="minorHAnsi"/>
-          <w:b/>
-          <w:bCs/>
-          <w:color w:val="0E101A"/>
-          <w:sz w:val="36"/>
-          <w:szCs w:val="36"/>
-          <w:lang w:eastAsia="en-CA"/>
-        </w:rPr>
-      </w:pPr>
-    </w:p>
-    <w:p>
-      <w:pPr>
-        <w:spacing w:after="0" w:line="240" w:lineRule="auto"/>
-        <w:rPr>
-          <w:rFonts w:eastAsia="Times New Roman" w:cstheme="minorHAnsi"/>
-          <w:b/>
-          <w:bCs/>
-          <w:color w:val="0E101A"/>
-          <w:sz w:val="36"/>
-          <w:szCs w:val="36"/>
-          <w:lang w:eastAsia="en-CA"/>
-        </w:rPr>
-      </w:pPr>
-    </w:p>
-    <w:p>
-      <w:pPr>
-        <w:spacing w:after="0" w:line="240" w:lineRule="auto"/>
-        <w:rPr>
-          <w:rFonts w:eastAsia="Times New Roman" w:cstheme="minorHAnsi"/>
-          <w:b/>
-          <w:bCs/>
-          <w:color w:val="0E101A"/>
-          <w:sz w:val="36"/>
-          <w:szCs w:val="36"/>
-          <w:lang w:eastAsia="en-CA"/>
-        </w:rPr>
-      </w:pPr>
-    </w:p>
-    <w:p>
-      <w:pPr>
-        <w:spacing w:after="0" w:line="240" w:lineRule="auto"/>
-        <w:rPr>
-          <w:rFonts w:eastAsia="Times New Roman" w:cstheme="minorHAnsi"/>
-          <w:color w:val="0E101A"/>
-          <w:sz w:val="36"/>
-          <w:szCs w:val="36"/>
-          <w:lang w:eastAsia="en-CA"/>
-        </w:rPr>
-      </w:pPr>
-      <w:r>
-        <w:rPr>
-          <w:rFonts w:eastAsia="Times New Roman" w:cstheme="minorHAnsi"/>
-          <w:b/>
-          <w:bCs/>
-          <w:color w:val="0E101A"/>
-          <w:sz w:val="36"/>
-          <w:szCs w:val="36"/>
-          <w:lang w:eastAsia="en-CA"/>
-        </w:rPr>
-        <w:lastRenderedPageBreak/>
-        <w:t xml:space="preserve">5. </w:t>
-      </w:r>
-      <w:r>
-        <w:rPr>
-          <w:rFonts w:eastAsia="Times New Roman" w:cstheme="minorHAnsi"/>
-          <w:b/>
-          <w:bCs/>
-          <w:color w:val="0E101A"/>
-          <w:sz w:val="36"/>
-          <w:szCs w:val="36"/>
-          <w:lang w:eastAsia="en-CA"/>
-        </w:rPr>
-        <w:t>Process View</w:t>
-      </w:r>
-    </w:p>
-    <w:p>
-      <w:pPr>
-        <w:spacing w:after="0" w:line="240" w:lineRule="auto"/>
-        <w:jc w:val="both"/>
-        <w:rPr>
-          <w:rFonts w:eastAsia="Times New Roman" w:cstheme="minorHAnsi"/>
-          <w:color w:val="0E101A"/>
-          <w:sz w:val="28"/>
-          <w:szCs w:val="28"/>
-          <w:lang w:eastAsia="en-CA"/>
-        </w:rPr>
-      </w:pPr>
-      <w:r>
-        <w:rPr>
-          <w:rFonts w:eastAsia="Times New Roman" w:cstheme="minorHAnsi"/>
-          <w:color w:val="0E101A"/>
-          <w:sz w:val="28"/>
-          <w:szCs w:val="28"/>
-          <w:lang w:eastAsia="en-CA"/>
-        </w:rPr>
-        <w:t>The process view will explain the relation and interaction between various cases using Sequence and Collaboration Diagrams.</w:t>
-      </w:r>
-    </w:p>
-    <w:p>
-      <w:pPr>
-        <w:spacing w:after="0" w:line="240" w:lineRule="auto"/>
-        <w:rPr>
-          <w:rFonts w:eastAsia="Times New Roman" w:cstheme="minorHAnsi"/>
-          <w:color w:val="0E101A"/>
-          <w:sz w:val="28"/>
-          <w:szCs w:val="28"/>
-          <w:lang w:eastAsia="en-CA"/>
-        </w:rPr>
-      </w:pPr>
-    </w:p>
-    <w:p>
-      <w:pPr>
-        <w:spacing w:after="0" w:line="240" w:lineRule="auto"/>
-        <w:rPr>
-          <w:rFonts w:eastAsia="Times New Roman" w:cstheme="minorHAnsi"/>
-          <w:b/>
-          <w:bCs/>
-          <w:color w:val="0E101A"/>
-          <w:sz w:val="32"/>
-          <w:szCs w:val="32"/>
-          <w:lang w:eastAsia="en-CA"/>
-        </w:rPr>
-      </w:pPr>
-    </w:p>
-    <w:p>
-      <w:pPr>
-        <w:spacing w:after="0" w:line="240" w:lineRule="auto"/>
-        <w:rPr>
-          <w:rFonts w:eastAsia="Times New Roman" w:cstheme="minorHAnsi"/>
-          <w:b/>
-          <w:bCs/>
-          <w:color w:val="0E101A"/>
-          <w:sz w:val="32"/>
-          <w:szCs w:val="32"/>
-          <w:lang w:eastAsia="en-CA"/>
-        </w:rPr>
-      </w:pPr>
-    </w:p>
-    <w:p>
-      <w:pPr>
-        <w:spacing w:after="0" w:line="240" w:lineRule="auto"/>
-        <w:rPr>
-          <w:rFonts w:eastAsia="Times New Roman" w:cstheme="minorHAnsi"/>
-          <w:b/>
-          <w:bCs/>
-          <w:color w:val="0E101A"/>
-          <w:sz w:val="32"/>
-          <w:szCs w:val="32"/>
-          <w:lang w:eastAsia="en-CA"/>
-        </w:rPr>
-      </w:pPr>
-    </w:p>
-    <w:p>
-      <w:pPr>
-        <w:spacing w:after="0" w:line="240" w:lineRule="auto"/>
-        <w:rPr>
-          <w:rFonts w:eastAsia="Times New Roman" w:cstheme="minorHAnsi"/>
-          <w:b/>
-          <w:bCs/>
-          <w:color w:val="0E101A"/>
-          <w:sz w:val="32"/>
-          <w:szCs w:val="32"/>
-          <w:lang w:eastAsia="en-CA"/>
-        </w:rPr>
-      </w:pPr>
-    </w:p>
-    <w:p>
-      <w:pPr>
-        <w:spacing w:after="0" w:line="240" w:lineRule="auto"/>
-        <w:rPr>
-          <w:rFonts w:eastAsia="Times New Roman" w:cstheme="minorHAnsi"/>
-          <w:b/>
-          <w:bCs/>
-          <w:color w:val="0E101A"/>
-          <w:sz w:val="32"/>
-          <w:szCs w:val="32"/>
-          <w:lang w:eastAsia="en-CA"/>
-        </w:rPr>
-      </w:pPr>
-    </w:p>
-    <w:p>
-      <w:pPr>
-        <w:spacing w:after="0" w:line="240" w:lineRule="auto"/>
-        <w:rPr>
-          <w:rFonts w:eastAsia="Times New Roman" w:cstheme="minorHAnsi"/>
-          <w:b/>
-          <w:bCs/>
-          <w:color w:val="0E101A"/>
-          <w:sz w:val="32"/>
-          <w:szCs w:val="32"/>
-          <w:lang w:eastAsia="en-CA"/>
-        </w:rPr>
-      </w:pPr>
-    </w:p>
-    <w:p>
-      <w:pPr>
-        <w:spacing w:after="0" w:line="240" w:lineRule="auto"/>
-        <w:rPr>
-          <w:rFonts w:eastAsia="Times New Roman" w:cstheme="minorHAnsi"/>
-          <w:b/>
-          <w:bCs/>
-          <w:color w:val="0E101A"/>
-          <w:sz w:val="32"/>
-          <w:szCs w:val="32"/>
-          <w:lang w:eastAsia="en-CA"/>
-        </w:rPr>
-      </w:pPr>
-    </w:p>
-    <w:p>
-      <w:pPr>
-        <w:spacing w:after="0" w:line="240" w:lineRule="auto"/>
-        <w:rPr>
-          <w:rFonts w:eastAsia="Times New Roman" w:cstheme="minorHAnsi"/>
-          <w:b/>
-          <w:bCs/>
-          <w:color w:val="0E101A"/>
-          <w:sz w:val="32"/>
-          <w:szCs w:val="32"/>
-          <w:lang w:eastAsia="en-CA"/>
-        </w:rPr>
-      </w:pPr>
-    </w:p>
-    <w:p>
-      <w:pPr>
-        <w:spacing w:after="0" w:line="240" w:lineRule="auto"/>
-        <w:rPr>
-          <w:rFonts w:eastAsia="Times New Roman" w:cstheme="minorHAnsi"/>
-          <w:b/>
-          <w:bCs/>
-          <w:color w:val="0E101A"/>
-          <w:sz w:val="32"/>
-          <w:szCs w:val="32"/>
-          <w:lang w:eastAsia="en-CA"/>
-        </w:rPr>
-      </w:pPr>
-    </w:p>
-    <w:p>
-      <w:pPr>
-        <w:spacing w:after="0" w:line="240" w:lineRule="auto"/>
-        <w:rPr>
-          <w:rFonts w:eastAsia="Times New Roman" w:cstheme="minorHAnsi"/>
-          <w:b/>
-          <w:bCs/>
-          <w:color w:val="0E101A"/>
-          <w:sz w:val="32"/>
-          <w:szCs w:val="32"/>
-          <w:lang w:eastAsia="en-CA"/>
-        </w:rPr>
-      </w:pPr>
-    </w:p>
-    <w:p>
-      <w:pPr>
-        <w:spacing w:after="0" w:line="240" w:lineRule="auto"/>
-        <w:rPr>
-          <w:rFonts w:eastAsia="Times New Roman" w:cstheme="minorHAnsi"/>
-          <w:b/>
-          <w:bCs/>
-          <w:color w:val="0E101A"/>
-          <w:sz w:val="32"/>
-          <w:szCs w:val="32"/>
-          <w:lang w:eastAsia="en-CA"/>
-        </w:rPr>
-      </w:pPr>
-    </w:p>
-    <w:p>
-      <w:pPr>
-        <w:spacing w:after="0" w:line="240" w:lineRule="auto"/>
-        <w:rPr>
-          <w:rFonts w:eastAsia="Times New Roman" w:cstheme="minorHAnsi"/>
-          <w:b/>
-          <w:bCs/>
-          <w:color w:val="0E101A"/>
-          <w:sz w:val="32"/>
-          <w:szCs w:val="32"/>
-          <w:lang w:eastAsia="en-CA"/>
-        </w:rPr>
-      </w:pPr>
-    </w:p>
-    <w:p>
-      <w:pPr>
-        <w:spacing w:after="0" w:line="240" w:lineRule="auto"/>
-        <w:rPr>
-          <w:rFonts w:eastAsia="Times New Roman" w:cstheme="minorHAnsi"/>
-          <w:b/>
-          <w:bCs/>
-          <w:color w:val="0E101A"/>
-          <w:sz w:val="32"/>
-          <w:szCs w:val="32"/>
-          <w:lang w:eastAsia="en-CA"/>
-        </w:rPr>
-      </w:pPr>
-    </w:p>
-    <w:p>
-      <w:pPr>
-        <w:spacing w:after="0" w:line="240" w:lineRule="auto"/>
-        <w:rPr>
-          <w:rFonts w:eastAsia="Times New Roman" w:cstheme="minorHAnsi"/>
-          <w:b/>
-          <w:bCs/>
-          <w:color w:val="0E101A"/>
-          <w:sz w:val="32"/>
-          <w:szCs w:val="32"/>
-          <w:lang w:eastAsia="en-CA"/>
-        </w:rPr>
-      </w:pPr>
-    </w:p>
-    <w:p>
-      <w:pPr>
-        <w:spacing w:after="0" w:line="240" w:lineRule="auto"/>
-        <w:rPr>
-          <w:rFonts w:eastAsia="Times New Roman" w:cstheme="minorHAnsi"/>
-          <w:b/>
-          <w:bCs/>
-          <w:color w:val="0E101A"/>
-          <w:sz w:val="32"/>
-          <w:szCs w:val="32"/>
-          <w:lang w:eastAsia="en-CA"/>
-        </w:rPr>
-      </w:pPr>
-    </w:p>
-    <w:p>
-      <w:pPr>
-        <w:spacing w:after="0" w:line="240" w:lineRule="auto"/>
-        <w:rPr>
-          <w:rFonts w:eastAsia="Times New Roman" w:cstheme="minorHAnsi"/>
-          <w:b/>
-          <w:bCs/>
-          <w:color w:val="0E101A"/>
-          <w:sz w:val="32"/>
-          <w:szCs w:val="32"/>
-          <w:lang w:eastAsia="en-CA"/>
-        </w:rPr>
-      </w:pPr>
-    </w:p>
-    <w:p>
-      <w:pPr>
-        <w:spacing w:after="0" w:line="240" w:lineRule="auto"/>
-        <w:rPr>
-          <w:rFonts w:eastAsia="Times New Roman" w:cstheme="minorHAnsi"/>
-          <w:b/>
-          <w:bCs/>
-          <w:color w:val="0E101A"/>
-          <w:sz w:val="32"/>
-          <w:szCs w:val="32"/>
-          <w:lang w:eastAsia="en-CA"/>
-        </w:rPr>
-      </w:pPr>
-    </w:p>
-    <w:p>
-      <w:pPr>
-        <w:spacing w:after="0" w:line="240" w:lineRule="auto"/>
-        <w:rPr>
-          <w:rFonts w:eastAsia="Times New Roman" w:cstheme="minorHAnsi"/>
-          <w:b/>
-          <w:bCs/>
-          <w:color w:val="0E101A"/>
-          <w:sz w:val="32"/>
-          <w:szCs w:val="32"/>
-          <w:lang w:eastAsia="en-CA"/>
-        </w:rPr>
-      </w:pPr>
-    </w:p>
-    <w:p>
-      <w:pPr>
-        <w:spacing w:after="0" w:line="240" w:lineRule="auto"/>
-        <w:rPr>
-          <w:rFonts w:eastAsia="Times New Roman" w:cstheme="minorHAnsi"/>
-          <w:b/>
-          <w:bCs/>
-          <w:color w:val="0E101A"/>
-          <w:sz w:val="32"/>
-          <w:szCs w:val="32"/>
-          <w:lang w:eastAsia="en-CA"/>
-        </w:rPr>
-      </w:pPr>
-    </w:p>
-    <w:p>
-      <w:pPr>
-        <w:spacing w:after="0" w:line="240" w:lineRule="auto"/>
-        <w:rPr>
-          <w:rFonts w:eastAsia="Times New Roman" w:cstheme="minorHAnsi"/>
-          <w:b/>
-          <w:bCs/>
-          <w:color w:val="0E101A"/>
-          <w:sz w:val="32"/>
-          <w:szCs w:val="32"/>
-          <w:lang w:eastAsia="en-CA"/>
-        </w:rPr>
-      </w:pPr>
-    </w:p>
-    <w:p>
-      <w:pPr>
-        <w:spacing w:after="0" w:line="240" w:lineRule="auto"/>
-        <w:rPr>
-          <w:rFonts w:eastAsia="Times New Roman" w:cstheme="minorHAnsi"/>
-          <w:b/>
-          <w:bCs/>
-          <w:color w:val="0E101A"/>
-          <w:sz w:val="32"/>
-          <w:szCs w:val="32"/>
-          <w:lang w:eastAsia="en-CA"/>
-        </w:rPr>
-      </w:pPr>
-    </w:p>
-    <w:p>
-      <w:pPr>
-        <w:spacing w:after="0" w:line="240" w:lineRule="auto"/>
-        <w:rPr>
-          <w:rFonts w:eastAsia="Times New Roman" w:cstheme="minorHAnsi"/>
-          <w:b/>
-          <w:bCs/>
-          <w:color w:val="0E101A"/>
-          <w:sz w:val="32"/>
-          <w:szCs w:val="32"/>
-          <w:lang w:eastAsia="en-CA"/>
-        </w:rPr>
-      </w:pPr>
-    </w:p>
-    <w:p>
-      <w:pPr>
-        <w:spacing w:after="0" w:line="240" w:lineRule="auto"/>
-        <w:rPr>
-          <w:rFonts w:eastAsia="Times New Roman" w:cstheme="minorHAnsi"/>
-          <w:b/>
-          <w:bCs/>
-          <w:color w:val="0E101A"/>
-          <w:sz w:val="32"/>
-          <w:szCs w:val="32"/>
-          <w:lang w:eastAsia="en-CA"/>
-        </w:rPr>
-      </w:pPr>
-    </w:p>
-    <w:p>
-      <w:pPr>
-        <w:spacing w:after="0" w:line="240" w:lineRule="auto"/>
-        <w:rPr>
-          <w:rFonts w:eastAsia="Times New Roman" w:cstheme="minorHAnsi"/>
-          <w:b/>
-          <w:bCs/>
-          <w:color w:val="0E101A"/>
-          <w:sz w:val="32"/>
-          <w:szCs w:val="32"/>
-          <w:lang w:eastAsia="en-CA"/>
-        </w:rPr>
-      </w:pPr>
-    </w:p>
-    <w:p>
-      <w:pPr>
-        <w:spacing w:after="0" w:line="240" w:lineRule="auto"/>
-        <w:rPr>
-          <w:rFonts w:eastAsia="Times New Roman" w:cstheme="minorHAnsi"/>
-          <w:b/>
-          <w:bCs/>
-          <w:color w:val="0E101A"/>
-          <w:sz w:val="32"/>
-          <w:szCs w:val="32"/>
-          <w:lang w:eastAsia="en-CA"/>
-        </w:rPr>
-      </w:pPr>
-    </w:p>
-    <w:p>
-      <w:pPr>
-        <w:spacing w:after="0" w:line="240" w:lineRule="auto"/>
-        <w:rPr>
-          <w:rFonts w:eastAsia="Times New Roman" w:cstheme="minorHAnsi"/>
-          <w:b/>
-          <w:bCs/>
-          <w:color w:val="0E101A"/>
-          <w:sz w:val="32"/>
-          <w:szCs w:val="32"/>
-          <w:lang w:eastAsia="en-CA"/>
-        </w:rPr>
-      </w:pPr>
-    </w:p>
-    <w:p>
-      <w:pPr>
-        <w:spacing w:after="0" w:line="240" w:lineRule="auto"/>
-        <w:rPr>
-          <w:rFonts w:eastAsia="Times New Roman" w:cstheme="minorHAnsi"/>
-          <w:b/>
-          <w:bCs/>
-          <w:color w:val="0E101A"/>
-          <w:sz w:val="32"/>
-          <w:szCs w:val="32"/>
-          <w:lang w:eastAsia="en-CA"/>
-        </w:rPr>
-      </w:pPr>
-    </w:p>
-    <w:p>
-      <w:pPr>
-        <w:spacing w:after="0" w:line="240" w:lineRule="auto"/>
-        <w:rPr>
-          <w:rFonts w:eastAsia="Times New Roman" w:cstheme="minorHAnsi"/>
-          <w:b/>
-          <w:bCs/>
-          <w:color w:val="0E101A"/>
-          <w:sz w:val="32"/>
-          <w:szCs w:val="32"/>
-          <w:lang w:eastAsia="en-CA"/>
-        </w:rPr>
-      </w:pPr>
-    </w:p>
-    <w:p>
-      <w:pPr>
-        <w:spacing w:after="0" w:line="240" w:lineRule="auto"/>
-        <w:rPr>
-          <w:rFonts w:eastAsia="Times New Roman" w:cstheme="minorHAnsi"/>
-          <w:b/>
-          <w:bCs/>
-          <w:color w:val="0E101A"/>
-          <w:sz w:val="36"/>
-          <w:szCs w:val="36"/>
-          <w:lang w:eastAsia="en-CA"/>
-        </w:rPr>
-      </w:pPr>
-    </w:p>
-    <w:p>
-      <w:pPr>
-        <w:spacing w:after="0" w:line="240" w:lineRule="auto"/>
-        <w:rPr>
-          <w:rFonts w:eastAsia="Times New Roman" w:cstheme="minorHAnsi"/>
-          <w:b/>
-          <w:bCs/>
-          <w:color w:val="0E101A"/>
-          <w:sz w:val="36"/>
-          <w:szCs w:val="36"/>
-          <w:lang w:eastAsia="en-CA"/>
-        </w:rPr>
-      </w:pPr>
-      <w:r>
-        <w:rPr>
-          <w:rFonts w:eastAsia="Times New Roman" w:cstheme="minorHAnsi"/>
-          <w:b/>
-          <w:bCs/>
-          <w:color w:val="0E101A"/>
-          <w:sz w:val="36"/>
-          <w:szCs w:val="36"/>
-          <w:lang w:eastAsia="en-CA"/>
-        </w:rPr>
-        <w:lastRenderedPageBreak/>
-        <w:t xml:space="preserve">6. </w:t>
-      </w:r>
-      <w:r>
-        <w:rPr>
-          <w:rFonts w:eastAsia="Times New Roman" w:cstheme="minorHAnsi"/>
-          <w:b/>
-          <w:bCs/>
-          <w:color w:val="0E101A"/>
-          <w:sz w:val="36"/>
-          <w:szCs w:val="36"/>
-          <w:lang w:eastAsia="en-CA"/>
-        </w:rPr>
-        <w:t xml:space="preserve">Use Case View </w:t>
-      </w:r>
-      <w:r>
-        <w:rPr>
-          <w:rFonts w:eastAsia="Times New Roman" w:cstheme="minorHAnsi"/>
-          <w:b/>
-          <w:bCs/>
-          <w:color w:val="0E101A"/>
-          <w:sz w:val="36"/>
-          <w:szCs w:val="36"/>
-          <w:lang w:eastAsia="en-CA"/>
-        </w:rPr>
-        <w:t>and</w:t>
-      </w:r>
-      <w:r>
-        <w:rPr>
-          <w:rFonts w:eastAsia="Times New Roman" w:cstheme="minorHAnsi"/>
-          <w:b/>
-          <w:bCs/>
-          <w:color w:val="0E101A"/>
-          <w:sz w:val="36"/>
-          <w:szCs w:val="36"/>
+        <w:t>Base Grid Character</w:t>
+      </w:r>
+    </w:p>
+    <w:p>
+      <w:pPr>
+        <w:spacing w:after="0" w:line="240" w:lineRule="auto"/>
+        <w:rPr>
+          <w:rFonts w:eastAsia="Times New Roman" w:cstheme="minorHAnsi"/>
+          <w:color w:val="0E101A"/>
+          <w:sz w:val="28"/>
+          <w:szCs w:val="28"/>
+          <w:lang w:eastAsia="en-CA"/>
+        </w:rPr>
+      </w:pPr>
+      <w:r>
+        <w:rPr>
+          <w:rFonts w:eastAsia="Times New Roman" w:cstheme="minorHAnsi"/>
+          <w:color w:val="0E101A"/>
+          <w:sz w:val="28"/>
+          <w:szCs w:val="28"/>
+          <w:lang w:eastAsia="en-CA"/>
+        </w:rPr>
+        <w:t xml:space="preserve">Since </w:t>
+      </w:r>
+      <w:proofErr w:type="spellStart"/>
+      <w:r>
+        <w:rPr>
+          <w:rFonts w:eastAsia="Times New Roman" w:cstheme="minorHAnsi"/>
+          <w:color w:val="0E101A"/>
+          <w:sz w:val="28"/>
+          <w:szCs w:val="28"/>
+          <w:lang w:eastAsia="en-CA"/>
+        </w:rPr>
+        <w:t>AIBaseGrid</w:t>
+      </w:r>
+      <w:proofErr w:type="spellEnd"/>
+      <w:r>
+        <w:rPr>
+          <w:rFonts w:eastAsia="Times New Roman" w:cstheme="minorHAnsi"/>
+          <w:color w:val="0E101A"/>
+          <w:sz w:val="28"/>
+          <w:szCs w:val="28"/>
+          <w:lang w:eastAsia="en-CA"/>
+        </w:rPr>
+        <w:t xml:space="preserve"> Character inherits from </w:t>
+      </w:r>
+      <w:proofErr w:type="spellStart"/>
+      <w:r>
+        <w:rPr>
+          <w:rFonts w:eastAsia="Times New Roman" w:cstheme="minorHAnsi"/>
+          <w:color w:val="0E101A"/>
+          <w:sz w:val="28"/>
+          <w:szCs w:val="28"/>
+          <w:lang w:eastAsia="en-CA"/>
+        </w:rPr>
+        <w:t>BaseGridCharacter</w:t>
+      </w:r>
+      <w:proofErr w:type="spellEnd"/>
+      <w:r>
+        <w:rPr>
+          <w:rFonts w:eastAsia="Times New Roman" w:cstheme="minorHAnsi"/>
+          <w:color w:val="0E101A"/>
+          <w:sz w:val="28"/>
+          <w:szCs w:val="28"/>
+          <w:lang w:eastAsia="en-CA"/>
+        </w:rPr>
+        <w:t xml:space="preserve">, it incorporates all the grid movement, registration and other small stuff by default. Other functions added for AIBase specifically are Actor/Player Detection and to </w:t>
+      </w:r>
+      <w:proofErr w:type="spellStart"/>
+      <w:r>
+        <w:rPr>
+          <w:rFonts w:eastAsia="Times New Roman" w:cstheme="minorHAnsi"/>
+          <w:color w:val="0E101A"/>
+          <w:sz w:val="28"/>
+          <w:szCs w:val="28"/>
+          <w:lang w:eastAsia="en-CA"/>
+        </w:rPr>
+        <w:t>KnockOutPlayer</w:t>
+      </w:r>
+      <w:proofErr w:type="spellEnd"/>
+      <w:r>
+        <w:rPr>
+          <w:rFonts w:eastAsia="Times New Roman" w:cstheme="minorHAnsi"/>
+          <w:color w:val="0E101A"/>
+          <w:sz w:val="28"/>
+          <w:szCs w:val="28"/>
+          <w:lang w:eastAsia="en-CA"/>
+        </w:rPr>
+        <w:t xml:space="preserve"> and it will be more tightly integrated with </w:t>
+      </w:r>
+      <w:proofErr w:type="spellStart"/>
+      <w:r>
+        <w:rPr>
+          <w:rFonts w:eastAsia="Times New Roman" w:cstheme="minorHAnsi"/>
+          <w:color w:val="0E101A"/>
+          <w:sz w:val="28"/>
+          <w:szCs w:val="28"/>
+          <w:lang w:eastAsia="en-CA"/>
+        </w:rPr>
+        <w:t>AITurnManager</w:t>
+      </w:r>
+      <w:proofErr w:type="spellEnd"/>
+      <w:r>
+        <w:rPr>
+          <w:rFonts w:eastAsia="Times New Roman" w:cstheme="minorHAnsi"/>
+          <w:color w:val="0E101A"/>
+          <w:sz w:val="28"/>
+          <w:szCs w:val="28"/>
+          <w:lang w:eastAsia="en-CA"/>
+        </w:rPr>
+        <w:t xml:space="preserve"> in future iterations.</w:t>
+      </w:r>
+    </w:p>
+    <w:p>
+      <w:pPr>
+        <w:spacing w:after="0" w:line="240" w:lineRule="auto"/>
+        <w:rPr>
+          <w:rFonts w:eastAsia="Times New Roman" w:cstheme="minorHAnsi"/>
+          <w:color w:val="0E101A"/>
+          <w:sz w:val="28"/>
+          <w:szCs w:val="28"/>
+          <w:lang w:eastAsia="en-CA"/>
+        </w:rPr>
+      </w:pPr>
+    </w:p>
+    <w:p>
+      <w:pPr>
+        <w:spacing w:after="0" w:line="240" w:lineRule="auto"/>
+        <w:rPr>
+          <w:rFonts w:eastAsia="Times New Roman" w:cstheme="minorHAnsi"/>
+          <w:color w:val="0E101A"/>
+          <w:sz w:val="28"/>
+          <w:szCs w:val="28"/>
+          <w:lang w:eastAsia="en-CA"/>
+        </w:rPr>
+      </w:pPr>
+      <w:r>
+        <w:rPr>
+          <w:rFonts w:eastAsia="Times New Roman" w:cstheme="minorHAnsi"/>
+          <w:color w:val="0E101A"/>
+          <w:sz w:val="28"/>
+          <w:szCs w:val="28"/>
+          <w:lang w:eastAsia="en-CA"/>
+        </w:rPr>
+        <w:t xml:space="preserve">Any Inheriting AI can knock out the player character quite simply </w:t>
+      </w:r>
+      <w:r>
+        <w:rPr>
+          <w:rFonts w:eastAsia="Times New Roman" w:cstheme="minorHAnsi"/>
+          <w:color w:val="0E101A"/>
+          <w:sz w:val="28"/>
+          <w:szCs w:val="28"/>
+          <w:lang w:eastAsia="en-CA"/>
+        </w:rPr>
+        <w:t>–</w:t>
+      </w:r>
+      <w:r>
+        <w:rPr>
+          <w:rFonts w:eastAsia="Times New Roman" w:cstheme="minorHAnsi"/>
+          <w:color w:val="0E101A"/>
+          <w:sz w:val="28"/>
+          <w:szCs w:val="28"/>
           <w:lang w:eastAsia="en-CA"/>
         </w:rPr>
         <w:t xml:space="preserve"> </w:t>
       </w:r>
-      <w:r>
-        <w:rPr>
-          <w:rFonts w:eastAsia="Times New Roman" w:cstheme="minorHAnsi"/>
-          <w:b/>
-          <w:bCs/>
-          <w:color w:val="0E101A"/>
-          <w:sz w:val="36"/>
-          <w:szCs w:val="36"/>
-          <w:lang w:eastAsia="en-CA"/>
-        </w:rPr>
-        <w:t>Practice (</w:t>
-      </w:r>
-      <w:r>
-        <w:rPr>
-          <w:rFonts w:eastAsia="Times New Roman" w:cstheme="minorHAnsi"/>
-          <w:b/>
-          <w:bCs/>
-          <w:color w:val="0E101A"/>
-          <w:sz w:val="36"/>
-          <w:szCs w:val="36"/>
-          <w:lang w:eastAsia="en-CA"/>
-        </w:rPr>
-        <w:t>Application)</w:t>
-      </w:r>
-    </w:p>
-    <w:p>
-      <w:pPr>
-        <w:spacing w:after="0" w:line="240" w:lineRule="auto"/>
-        <w:jc w:val="both"/>
-        <w:rPr>
-          <w:rFonts w:eastAsia="Times New Roman" w:cstheme="minorHAnsi"/>
-          <w:color w:val="0E101A"/>
-          <w:sz w:val="28"/>
-          <w:szCs w:val="28"/>
-          <w:lang w:eastAsia="en-CA"/>
-        </w:rPr>
-      </w:pPr>
-      <w:r>
-        <w:rPr>
-          <w:rFonts w:eastAsia="Times New Roman" w:cstheme="minorHAnsi"/>
-          <w:color w:val="0E101A"/>
-          <w:sz w:val="28"/>
-          <w:szCs w:val="28"/>
-          <w:lang w:eastAsia="en-CA"/>
-        </w:rPr>
-        <w:t xml:space="preserve">The use case will focus on showing the uses of </w:t>
-      </w:r>
-      <w:r>
-        <w:rPr>
-          <w:rFonts w:eastAsia="Times New Roman" w:cstheme="minorHAnsi"/>
-          <w:color w:val="0E101A"/>
-          <w:sz w:val="28"/>
-          <w:szCs w:val="28"/>
-          <w:lang w:eastAsia="en-CA"/>
-        </w:rPr>
-        <w:t>Base Grid Character</w:t>
-      </w:r>
-      <w:r>
-        <w:rPr>
-          <w:rFonts w:eastAsia="Times New Roman" w:cstheme="minorHAnsi"/>
-          <w:color w:val="0E101A"/>
-          <w:sz w:val="28"/>
-          <w:szCs w:val="28"/>
-          <w:lang w:eastAsia="en-CA"/>
-        </w:rPr>
-        <w:t xml:space="preserve"> at different stages in the game and will explain its application so that </w:t>
-      </w:r>
-      <w:r>
-        <w:rPr>
-          <w:rFonts w:eastAsia="Times New Roman" w:cstheme="minorHAnsi"/>
-          <w:color w:val="0E101A"/>
-          <w:sz w:val="28"/>
-          <w:szCs w:val="28"/>
-          <w:lang w:eastAsia="en-CA"/>
-        </w:rPr>
-        <w:t xml:space="preserve">this </w:t>
-      </w:r>
-      <w:r>
-        <w:rPr>
-          <w:rFonts w:eastAsia="Times New Roman" w:cstheme="minorHAnsi"/>
-          <w:color w:val="0E101A"/>
-          <w:sz w:val="28"/>
-          <w:szCs w:val="28"/>
-          <w:lang w:eastAsia="en-CA"/>
-        </w:rPr>
-        <w:t xml:space="preserve">module can act as a guide/reference for someone not quite familiar with the </w:t>
-      </w:r>
-      <w:r>
-        <w:rPr>
-          <w:rFonts w:eastAsia="Times New Roman" w:cstheme="minorHAnsi"/>
-          <w:color w:val="0E101A"/>
-          <w:sz w:val="28"/>
-          <w:szCs w:val="28"/>
-          <w:lang w:eastAsia="en-CA"/>
-        </w:rPr>
-        <w:t>BaseGridCharacter</w:t>
-      </w:r>
-      <w:r>
-        <w:rPr>
-          <w:rFonts w:eastAsia="Times New Roman" w:cstheme="minorHAnsi"/>
-          <w:color w:val="0E101A"/>
-          <w:sz w:val="28"/>
-          <w:szCs w:val="28"/>
-          <w:lang w:eastAsia="en-CA"/>
-        </w:rPr>
-        <w:t xml:space="preserve"> codebase.</w:t>
-      </w:r>
-    </w:p>
-    <w:p>
-      <w:pPr>
-        <w:spacing w:after="0" w:line="240" w:lineRule="auto"/>
-        <w:jc w:val="both"/>
-        <w:rPr>
-          <w:rFonts w:eastAsia="Times New Roman" w:cstheme="minorHAnsi"/>
-          <w:color w:val="0E101A"/>
-          <w:sz w:val="28"/>
-          <w:szCs w:val="28"/>
-          <w:lang w:eastAsia="en-CA"/>
-        </w:rPr>
-      </w:pPr>
-    </w:p>
-    <w:p>
-      <w:pPr>
-        <w:spacing w:after="0" w:line="240" w:lineRule="auto"/>
-        <w:rPr>
-          <w:rFonts w:eastAsia="Times New Roman" w:cstheme="minorHAnsi"/>
-          <w:b/>
-          <w:bCs/>
-          <w:color w:val="0E101A"/>
-          <w:sz w:val="28"/>
-          <w:szCs w:val="28"/>
-          <w:lang w:eastAsia="en-CA"/>
-        </w:rPr>
-      </w:pPr>
-      <w:r>
-        <w:rPr>
-          <w:rFonts w:cstheme="minorHAnsi"/>
-        </w:rPr>
-        <w:t xml:space="preserve"> </w:t>
+    </w:p>
+    <w:p>
+      <w:pPr>
+        <w:spacing w:after="0" w:line="240" w:lineRule="auto"/>
+        <w:rPr>
+          <w:rFonts w:eastAsia="Times New Roman" w:cstheme="minorHAnsi"/>
+          <w:i/>
+          <w:iCs/>
+          <w:color w:val="0E101A"/>
+          <w:sz w:val="28"/>
+          <w:szCs w:val="28"/>
+          <w:lang w:eastAsia="en-CA"/>
+        </w:rPr>
+      </w:pPr>
+      <w:r>
+        <w:rPr>
+          <w:rFonts w:eastAsia="Times New Roman" w:cstheme="minorHAnsi"/>
+          <w:i/>
+          <w:iCs/>
+          <w:color w:val="0E101A"/>
+          <w:sz w:val="28"/>
+          <w:szCs w:val="28"/>
+          <w:lang w:eastAsia="en-CA"/>
+        </w:rPr>
+        <w:t>if (</w:t>
+      </w:r>
+      <w:proofErr w:type="spellStart"/>
+      <w:proofErr w:type="gramStart"/>
+      <w:r>
+        <w:rPr>
+          <w:rFonts w:eastAsia="Times New Roman" w:cstheme="minorHAnsi"/>
+          <w:i/>
+          <w:iCs/>
+          <w:color w:val="0E101A"/>
+          <w:sz w:val="28"/>
+          <w:szCs w:val="28"/>
+          <w:lang w:eastAsia="en-CA"/>
+        </w:rPr>
+        <w:t>IsActorInRange</w:t>
+      </w:r>
+      <w:proofErr w:type="spellEnd"/>
+      <w:r>
+        <w:rPr>
+          <w:rFonts w:eastAsia="Times New Roman" w:cstheme="minorHAnsi"/>
+          <w:i/>
+          <w:iCs/>
+          <w:color w:val="0E101A"/>
+          <w:sz w:val="28"/>
+          <w:szCs w:val="28"/>
+          <w:lang w:eastAsia="en-CA"/>
+        </w:rPr>
+        <w:t>(</w:t>
+      </w:r>
+      <w:proofErr w:type="gramEnd"/>
+      <w:r>
+        <w:rPr>
+          <w:rFonts w:eastAsia="Times New Roman" w:cstheme="minorHAnsi"/>
+          <w:i/>
+          <w:iCs/>
+          <w:color w:val="0E101A"/>
+          <w:sz w:val="28"/>
+          <w:szCs w:val="28"/>
+          <w:lang w:eastAsia="en-CA"/>
+        </w:rPr>
+        <w:t>"</w:t>
+      </w:r>
+      <w:proofErr w:type="spellStart"/>
+      <w:r>
+        <w:rPr>
+          <w:rFonts w:eastAsia="Times New Roman" w:cstheme="minorHAnsi"/>
+          <w:i/>
+          <w:iCs/>
+          <w:color w:val="0E101A"/>
+          <w:sz w:val="28"/>
+          <w:szCs w:val="28"/>
+          <w:lang w:eastAsia="en-CA"/>
+        </w:rPr>
+        <w:t>AG_PlayableCharacter</w:t>
+      </w:r>
+      <w:proofErr w:type="spellEnd"/>
+      <w:r>
+        <w:rPr>
+          <w:rFonts w:eastAsia="Times New Roman" w:cstheme="minorHAnsi"/>
+          <w:i/>
+          <w:iCs/>
+          <w:color w:val="0E101A"/>
+          <w:sz w:val="28"/>
+          <w:szCs w:val="28"/>
+          <w:lang w:eastAsia="en-CA"/>
+        </w:rPr>
+        <w:t xml:space="preserve">", </w:t>
+      </w:r>
+      <w:proofErr w:type="spellStart"/>
+      <w:r>
+        <w:rPr>
+          <w:rFonts w:eastAsia="Times New Roman" w:cstheme="minorHAnsi"/>
+          <w:i/>
+          <w:iCs/>
+          <w:color w:val="0E101A"/>
+          <w:sz w:val="28"/>
+          <w:szCs w:val="28"/>
+          <w:lang w:eastAsia="en-CA"/>
+        </w:rPr>
+        <w:t>GetActorForwardVector</w:t>
+      </w:r>
+      <w:proofErr w:type="spellEnd"/>
+      <w:r>
+        <w:rPr>
+          <w:rFonts w:eastAsia="Times New Roman" w:cstheme="minorHAnsi"/>
+          <w:i/>
+          <w:iCs/>
+          <w:color w:val="0E101A"/>
+          <w:sz w:val="28"/>
+          <w:szCs w:val="28"/>
+          <w:lang w:eastAsia="en-CA"/>
+        </w:rPr>
+        <w:t>(), 1))</w:t>
+      </w:r>
+    </w:p>
+    <w:p>
+      <w:pPr>
+        <w:spacing w:after="0" w:line="240" w:lineRule="auto"/>
+        <w:rPr>
+          <w:rFonts w:eastAsia="Times New Roman" w:cstheme="minorHAnsi"/>
+          <w:i/>
+          <w:iCs/>
+          <w:color w:val="0E101A"/>
+          <w:sz w:val="28"/>
+          <w:szCs w:val="28"/>
+          <w:lang w:eastAsia="en-CA"/>
+        </w:rPr>
+      </w:pPr>
+      <w:r>
+        <w:rPr>
+          <w:rFonts w:eastAsia="Times New Roman" w:cstheme="minorHAnsi"/>
+          <w:i/>
+          <w:iCs/>
+          <w:color w:val="0E101A"/>
+          <w:sz w:val="28"/>
+          <w:szCs w:val="28"/>
+          <w:lang w:eastAsia="en-CA"/>
+        </w:rPr>
+        <w:t>{</w:t>
+      </w:r>
+    </w:p>
+    <w:p>
+      <w:pPr>
+        <w:spacing w:after="0" w:line="240" w:lineRule="auto"/>
+        <w:rPr>
+          <w:rFonts w:eastAsia="Times New Roman" w:cstheme="minorHAnsi"/>
+          <w:i/>
+          <w:iCs/>
+          <w:color w:val="0E101A"/>
+          <w:sz w:val="28"/>
+          <w:szCs w:val="28"/>
+          <w:lang w:eastAsia="en-CA"/>
+        </w:rPr>
+      </w:pPr>
+      <w:r>
+        <w:rPr>
+          <w:rFonts w:eastAsia="Times New Roman" w:cstheme="minorHAnsi"/>
+          <w:i/>
+          <w:iCs/>
+          <w:color w:val="0E101A"/>
+          <w:sz w:val="28"/>
+          <w:szCs w:val="28"/>
+          <w:lang w:eastAsia="en-CA"/>
+        </w:rPr>
+        <w:tab/>
+      </w:r>
+      <w:proofErr w:type="spellStart"/>
+      <w:proofErr w:type="gramStart"/>
+      <w:r>
+        <w:rPr>
+          <w:rFonts w:eastAsia="Times New Roman" w:cstheme="minorHAnsi"/>
+          <w:i/>
+          <w:iCs/>
+          <w:color w:val="0E101A"/>
+          <w:sz w:val="28"/>
+          <w:szCs w:val="28"/>
+          <w:lang w:eastAsia="en-CA"/>
+        </w:rPr>
+        <w:t>KnockOutPlayer</w:t>
+      </w:r>
+      <w:proofErr w:type="spellEnd"/>
+      <w:r>
+        <w:rPr>
+          <w:rFonts w:eastAsia="Times New Roman" w:cstheme="minorHAnsi"/>
+          <w:i/>
+          <w:iCs/>
+          <w:color w:val="0E101A"/>
+          <w:sz w:val="28"/>
+          <w:szCs w:val="28"/>
+          <w:lang w:eastAsia="en-CA"/>
+        </w:rPr>
+        <w:t>(</w:t>
+      </w:r>
+      <w:proofErr w:type="spellStart"/>
+      <w:proofErr w:type="gramEnd"/>
+      <w:r>
+        <w:rPr>
+          <w:rFonts w:eastAsia="Times New Roman" w:cstheme="minorHAnsi"/>
+          <w:i/>
+          <w:iCs/>
+          <w:color w:val="0E101A"/>
+          <w:sz w:val="28"/>
+          <w:szCs w:val="28"/>
+          <w:lang w:eastAsia="en-CA"/>
+        </w:rPr>
+        <w:t>GetActorForwardVector</w:t>
+      </w:r>
+      <w:proofErr w:type="spellEnd"/>
+      <w:r>
+        <w:rPr>
+          <w:rFonts w:eastAsia="Times New Roman" w:cstheme="minorHAnsi"/>
+          <w:i/>
+          <w:iCs/>
+          <w:color w:val="0E101A"/>
+          <w:sz w:val="28"/>
+          <w:szCs w:val="28"/>
+          <w:lang w:eastAsia="en-CA"/>
+        </w:rPr>
+        <w:t>());</w:t>
+      </w:r>
+    </w:p>
+    <w:p>
+      <w:pPr>
+        <w:spacing w:after="0" w:line="240" w:lineRule="auto"/>
+        <w:rPr>
+          <w:rFonts w:eastAsia="Times New Roman" w:cstheme="minorHAnsi"/>
+          <w:i/>
+          <w:iCs/>
+          <w:color w:val="0E101A"/>
+          <w:sz w:val="28"/>
+          <w:szCs w:val="28"/>
+          <w:lang w:eastAsia="en-CA"/>
+        </w:rPr>
+      </w:pPr>
+      <w:r>
+        <w:rPr>
+          <w:rFonts w:eastAsia="Times New Roman" w:cstheme="minorHAnsi"/>
+          <w:i/>
+          <w:iCs/>
+          <w:color w:val="0E101A"/>
+          <w:sz w:val="28"/>
+          <w:szCs w:val="28"/>
+          <w:lang w:eastAsia="en-CA"/>
+        </w:rPr>
+        <w:t>}</w:t>
+      </w:r>
+    </w:p>
+    <w:p>
+      <w:pPr>
+        <w:spacing w:after="0" w:line="240" w:lineRule="auto"/>
+        <w:rPr>
+          <w:rFonts w:eastAsia="Times New Roman" w:cstheme="minorHAnsi"/>
+          <w:i/>
+          <w:iCs/>
+          <w:color w:val="0E101A"/>
+          <w:sz w:val="28"/>
+          <w:szCs w:val="28"/>
+          <w:lang w:eastAsia="en-CA"/>
+        </w:rPr>
+      </w:pPr>
+      <w:r>
+        <w:rPr>
+          <w:rFonts w:eastAsia="Times New Roman" w:cstheme="minorHAnsi"/>
+          <w:i/>
+          <w:iCs/>
+          <w:color w:val="0E101A"/>
+          <w:sz w:val="28"/>
+          <w:szCs w:val="28"/>
+          <w:lang w:eastAsia="en-CA"/>
+        </w:rPr>
+        <w:t>Or</w:t>
+      </w:r>
+    </w:p>
+    <w:p>
+      <w:pPr>
+        <w:spacing w:after="0" w:line="240" w:lineRule="auto"/>
+        <w:rPr>
+          <w:rFonts w:eastAsia="Times New Roman" w:cstheme="minorHAnsi"/>
+          <w:i/>
+          <w:iCs/>
+          <w:color w:val="0E101A"/>
+          <w:sz w:val="28"/>
+          <w:szCs w:val="28"/>
+          <w:lang w:eastAsia="en-CA"/>
+        </w:rPr>
+      </w:pPr>
+      <w:r>
+        <w:rPr>
+          <w:rFonts w:eastAsia="Times New Roman" w:cstheme="minorHAnsi"/>
+          <w:i/>
+          <w:iCs/>
+          <w:color w:val="0E101A"/>
+          <w:sz w:val="28"/>
+          <w:szCs w:val="28"/>
+          <w:lang w:eastAsia="en-CA"/>
+        </w:rPr>
+        <w:t>if (</w:t>
+      </w:r>
+      <w:proofErr w:type="spellStart"/>
+      <w:proofErr w:type="gramStart"/>
+      <w:r>
+        <w:rPr>
+          <w:rFonts w:eastAsia="Times New Roman" w:cstheme="minorHAnsi"/>
+          <w:i/>
+          <w:iCs/>
+          <w:color w:val="0E101A"/>
+          <w:sz w:val="28"/>
+          <w:szCs w:val="28"/>
+          <w:lang w:eastAsia="en-CA"/>
+        </w:rPr>
+        <w:t>DetectPlayer</w:t>
+      </w:r>
+      <w:proofErr w:type="spellEnd"/>
+      <w:r>
+        <w:rPr>
+          <w:rFonts w:eastAsia="Times New Roman" w:cstheme="minorHAnsi"/>
+          <w:i/>
+          <w:iCs/>
+          <w:color w:val="0E101A"/>
+          <w:sz w:val="28"/>
+          <w:szCs w:val="28"/>
+          <w:lang w:eastAsia="en-CA"/>
+        </w:rPr>
+        <w:t>(</w:t>
+      </w:r>
+      <w:proofErr w:type="spellStart"/>
+      <w:proofErr w:type="gramEnd"/>
+      <w:r>
+        <w:rPr>
+          <w:rFonts w:eastAsia="Times New Roman" w:cstheme="minorHAnsi"/>
+          <w:i/>
+          <w:iCs/>
+          <w:color w:val="0E101A"/>
+          <w:sz w:val="28"/>
+          <w:szCs w:val="28"/>
+          <w:lang w:eastAsia="en-CA"/>
+        </w:rPr>
+        <w:t>AITileRange</w:t>
+      </w:r>
+      <w:proofErr w:type="spellEnd"/>
+      <w:r>
+        <w:rPr>
+          <w:rFonts w:eastAsia="Times New Roman" w:cstheme="minorHAnsi"/>
+          <w:i/>
+          <w:iCs/>
+          <w:color w:val="0E101A"/>
+          <w:sz w:val="28"/>
+          <w:szCs w:val="28"/>
+          <w:lang w:eastAsia="en-CA"/>
+        </w:rPr>
+        <w:t>)</w:t>
+      </w:r>
+    </w:p>
+    <w:p>
+      <w:pPr>
+        <w:spacing w:after="0" w:line="240" w:lineRule="auto"/>
+        <w:rPr>
+          <w:rFonts w:eastAsia="Times New Roman" w:cstheme="minorHAnsi"/>
+          <w:i/>
+          <w:iCs/>
+          <w:color w:val="0E101A"/>
+          <w:sz w:val="28"/>
+          <w:szCs w:val="28"/>
+          <w:lang w:eastAsia="en-CA"/>
+        </w:rPr>
+      </w:pPr>
+      <w:r>
+        <w:rPr>
+          <w:rFonts w:eastAsia="Times New Roman" w:cstheme="minorHAnsi"/>
+          <w:i/>
+          <w:iCs/>
+          <w:color w:val="0E101A"/>
+          <w:sz w:val="28"/>
+          <w:szCs w:val="28"/>
+          <w:lang w:eastAsia="en-CA"/>
+        </w:rPr>
+        <w:t>{</w:t>
+      </w:r>
+    </w:p>
+    <w:p>
+      <w:pPr>
+        <w:spacing w:after="0" w:line="240" w:lineRule="auto"/>
+        <w:rPr>
+          <w:rFonts w:eastAsia="Times New Roman" w:cstheme="minorHAnsi"/>
+          <w:i/>
+          <w:iCs/>
+          <w:color w:val="0E101A"/>
+          <w:sz w:val="28"/>
+          <w:szCs w:val="28"/>
+          <w:lang w:eastAsia="en-CA"/>
+        </w:rPr>
+      </w:pPr>
+      <w:r>
+        <w:rPr>
+          <w:rFonts w:eastAsia="Times New Roman" w:cstheme="minorHAnsi"/>
+          <w:i/>
+          <w:iCs/>
+          <w:color w:val="0E101A"/>
+          <w:sz w:val="28"/>
+          <w:szCs w:val="28"/>
+          <w:lang w:eastAsia="en-CA"/>
+        </w:rPr>
+        <w:tab/>
+      </w:r>
+      <w:proofErr w:type="spellStart"/>
+      <w:proofErr w:type="gramStart"/>
+      <w:r>
+        <w:rPr>
+          <w:rFonts w:eastAsia="Times New Roman" w:cstheme="minorHAnsi"/>
+          <w:i/>
+          <w:iCs/>
+          <w:color w:val="0E101A"/>
+          <w:sz w:val="28"/>
+          <w:szCs w:val="28"/>
+          <w:lang w:eastAsia="en-CA"/>
+        </w:rPr>
+        <w:t>KnockOutPlayer</w:t>
+      </w:r>
+      <w:proofErr w:type="spellEnd"/>
+      <w:r>
+        <w:rPr>
+          <w:rFonts w:eastAsia="Times New Roman" w:cstheme="minorHAnsi"/>
+          <w:i/>
+          <w:iCs/>
+          <w:color w:val="0E101A"/>
+          <w:sz w:val="28"/>
+          <w:szCs w:val="28"/>
+          <w:lang w:eastAsia="en-CA"/>
+        </w:rPr>
+        <w:t>(</w:t>
+      </w:r>
+      <w:proofErr w:type="spellStart"/>
+      <w:proofErr w:type="gramEnd"/>
+      <w:r>
+        <w:rPr>
+          <w:rFonts w:eastAsia="Times New Roman" w:cstheme="minorHAnsi"/>
+          <w:i/>
+          <w:iCs/>
+          <w:color w:val="0E101A"/>
+          <w:sz w:val="28"/>
+          <w:szCs w:val="28"/>
+          <w:lang w:eastAsia="en-CA"/>
+        </w:rPr>
+        <w:t>GetActorForwardVector</w:t>
+      </w:r>
+      <w:proofErr w:type="spellEnd"/>
+      <w:r>
+        <w:rPr>
+          <w:rFonts w:eastAsia="Times New Roman" w:cstheme="minorHAnsi"/>
+          <w:i/>
+          <w:iCs/>
+          <w:color w:val="0E101A"/>
+          <w:sz w:val="28"/>
+          <w:szCs w:val="28"/>
+          <w:lang w:eastAsia="en-CA"/>
+        </w:rPr>
+        <w:t>());</w:t>
+      </w:r>
+    </w:p>
+    <w:p>
+      <w:pPr>
+        <w:spacing w:after="0" w:line="240" w:lineRule="auto"/>
+        <w:rPr>
+          <w:rFonts w:eastAsia="Times New Roman" w:cstheme="minorHAnsi"/>
+          <w:i/>
+          <w:iCs/>
+          <w:color w:val="0E101A"/>
+          <w:sz w:val="28"/>
+          <w:szCs w:val="28"/>
+          <w:lang w:eastAsia="en-CA"/>
+        </w:rPr>
+      </w:pPr>
+      <w:r>
+        <w:rPr>
+          <w:rFonts w:eastAsia="Times New Roman" w:cstheme="minorHAnsi"/>
+          <w:i/>
+          <w:iCs/>
+          <w:color w:val="0E101A"/>
+          <w:sz w:val="28"/>
+          <w:szCs w:val="28"/>
+          <w:lang w:eastAsia="en-CA"/>
+        </w:rPr>
+        <w:t>}</w:t>
       </w:r>
     </w:p>
     <w:sectPr>
-      <w:headerReference w:type="default" r:id="rId10"/>
-      <w:footerReference w:type="default" r:id="rId11"/>
+      <w:headerReference w:type="default" r:id="rId11"/>
+      <w:footerReference w:type="default" r:id="rId12"/>
       <w:pgSz w:w="12240" w:h="15840"/>
       <w:pgMar w:top="1440" w:right="1440" w:bottom="1440" w:left="1440" w:header="708" w:footer="708" w:gutter="0"/>
       <w:cols w:space="708"/>
@@ -8538,7 +10355,7 @@
   <w:style w:type="paragraph" w:default="1" w:styleId="Normal">
     <w:name w:val="Normal"/>
     <w:qFormat/>
-    <w:rsid w:val="002225AC"/>
+    <w:rsid w:val="00BD48C6"/>
   </w:style>
   <w:style w:type="character" w:default="1" w:styleId="DefaultParagraphFont">
     <w:name w:val="Default Paragraph Font"/>

</xml_diff>